<commit_message>
Update report and readme
</commit_message>
<xml_diff>
--- a/Report/FUSwap_SRS.docx
+++ b/Report/FUSwap_SRS.docx
@@ -2574,7 +2574,13 @@
               <w:rPr>
                 <w:rFonts w:asciiTheme="majorHAnsi" w:hAnsiTheme="majorHAnsi" w:cstheme="majorHAnsi"/>
               </w:rPr>
-              <w:t>UC10</w:t>
+              <w:t>UC1</w:t>
+            </w:r>
+            <w:r>
+              <w:rPr>
+                <w:rFonts w:asciiTheme="majorHAnsi" w:hAnsiTheme="majorHAnsi" w:cstheme="majorHAnsi"/>
+              </w:rPr>
+              <w:t>0</w:t>
             </w:r>
           </w:p>
         </w:tc>
@@ -2592,7 +2598,7 @@
               <w:rPr>
                 <w:rFonts w:asciiTheme="majorHAnsi" w:hAnsiTheme="majorHAnsi" w:cstheme="majorHAnsi"/>
               </w:rPr>
-              <w:t>Input post id</w:t>
+              <w:t>Feedback</w:t>
             </w:r>
           </w:p>
         </w:tc>
@@ -2612,8 +2618,58 @@
               <w:rPr>
                 <w:rFonts w:asciiTheme="majorHAnsi" w:hAnsiTheme="majorHAnsi" w:cstheme="majorHAnsi"/>
               </w:rPr>
+              <w:t>UC1</w:t>
+            </w:r>
+            <w:r>
+              <w:rPr>
+                <w:rFonts w:asciiTheme="majorHAnsi" w:hAnsiTheme="majorHAnsi" w:cstheme="majorHAnsi"/>
+              </w:rPr>
+              <w:t>1</w:t>
+            </w:r>
+          </w:p>
+        </w:tc>
+        <w:tc>
+          <w:tcPr>
+            <w:tcW w:w="4520" w:type="dxa"/>
+          </w:tcPr>
+          <w:p>
+            <w:pPr>
+              <w:rPr>
+                <w:rFonts w:asciiTheme="majorHAnsi" w:hAnsiTheme="majorHAnsi" w:cstheme="majorHAnsi"/>
+              </w:rPr>
+            </w:pPr>
+            <w:r>
+              <w:rPr>
+                <w:rFonts w:asciiTheme="majorHAnsi" w:hAnsiTheme="majorHAnsi" w:cstheme="majorHAnsi"/>
+              </w:rPr>
+              <w:t>Report</w:t>
+            </w:r>
+          </w:p>
+        </w:tc>
+      </w:tr>
+      <w:tr>
+        <w:tc>
+          <w:tcPr>
+            <w:tcW w:w="4520" w:type="dxa"/>
+          </w:tcPr>
+          <w:p>
+            <w:pPr>
+              <w:rPr>
+                <w:rFonts w:asciiTheme="majorHAnsi" w:hAnsiTheme="majorHAnsi" w:cstheme="majorHAnsi"/>
+              </w:rPr>
+            </w:pPr>
+            <w:r>
+              <w:rPr>
+                <w:rFonts w:asciiTheme="majorHAnsi" w:hAnsiTheme="majorHAnsi" w:cstheme="majorHAnsi"/>
+              </w:rPr>
               <w:lastRenderedPageBreak/>
-              <w:t>UC11</w:t>
+              <w:t>UC1</w:t>
+            </w:r>
+            <w:r>
+              <w:rPr>
+                <w:rFonts w:asciiTheme="majorHAnsi" w:hAnsiTheme="majorHAnsi" w:cstheme="majorHAnsi"/>
+              </w:rPr>
+              <w:t>2</w:t>
             </w:r>
           </w:p>
         </w:tc>
@@ -2631,7 +2687,7 @@
               <w:rPr>
                 <w:rFonts w:asciiTheme="majorHAnsi" w:hAnsiTheme="majorHAnsi" w:cstheme="majorHAnsi"/>
               </w:rPr>
-              <w:t>Feedback</w:t>
+              <w:t>Sort goods</w:t>
             </w:r>
           </w:p>
         </w:tc>
@@ -2651,7 +2707,13 @@
               <w:rPr>
                 <w:rFonts w:asciiTheme="majorHAnsi" w:hAnsiTheme="majorHAnsi" w:cstheme="majorHAnsi"/>
               </w:rPr>
-              <w:t>UC12</w:t>
+              <w:t>UC1</w:t>
+            </w:r>
+            <w:r>
+              <w:rPr>
+                <w:rFonts w:asciiTheme="majorHAnsi" w:hAnsiTheme="majorHAnsi" w:cstheme="majorHAnsi"/>
+              </w:rPr>
+              <w:t>3</w:t>
             </w:r>
           </w:p>
         </w:tc>
@@ -2669,7 +2731,7 @@
               <w:rPr>
                 <w:rFonts w:asciiTheme="majorHAnsi" w:hAnsiTheme="majorHAnsi" w:cstheme="majorHAnsi"/>
               </w:rPr>
-              <w:t>Report</w:t>
+              <w:t>Filter goods</w:t>
             </w:r>
           </w:p>
         </w:tc>
@@ -2689,7 +2751,13 @@
               <w:rPr>
                 <w:rFonts w:asciiTheme="majorHAnsi" w:hAnsiTheme="majorHAnsi" w:cstheme="majorHAnsi"/>
               </w:rPr>
-              <w:t>UC13</w:t>
+              <w:t>UC1</w:t>
+            </w:r>
+            <w:r>
+              <w:rPr>
+                <w:rFonts w:asciiTheme="majorHAnsi" w:hAnsiTheme="majorHAnsi" w:cstheme="majorHAnsi"/>
+              </w:rPr>
+              <w:t>4</w:t>
             </w:r>
           </w:p>
         </w:tc>
@@ -2707,7 +2775,7 @@
               <w:rPr>
                 <w:rFonts w:asciiTheme="majorHAnsi" w:hAnsiTheme="majorHAnsi" w:cstheme="majorHAnsi"/>
               </w:rPr>
-              <w:t>Sort goods</w:t>
+              <w:t>Authorization</w:t>
             </w:r>
           </w:p>
         </w:tc>
@@ -2727,7 +2795,13 @@
               <w:rPr>
                 <w:rFonts w:asciiTheme="majorHAnsi" w:hAnsiTheme="majorHAnsi" w:cstheme="majorHAnsi"/>
               </w:rPr>
-              <w:t>UC14</w:t>
+              <w:t>UC1</w:t>
+            </w:r>
+            <w:r>
+              <w:rPr>
+                <w:rFonts w:asciiTheme="majorHAnsi" w:hAnsiTheme="majorHAnsi" w:cstheme="majorHAnsi"/>
+              </w:rPr>
+              <w:t>5</w:t>
             </w:r>
           </w:p>
         </w:tc>
@@ -2739,13 +2813,15 @@
             <w:pPr>
               <w:rPr>
                 <w:rFonts w:asciiTheme="majorHAnsi" w:hAnsiTheme="majorHAnsi" w:cstheme="majorHAnsi"/>
-              </w:rPr>
-            </w:pPr>
-            <w:r>
-              <w:rPr>
-                <w:rFonts w:asciiTheme="majorHAnsi" w:hAnsiTheme="majorHAnsi" w:cstheme="majorHAnsi"/>
-              </w:rPr>
-              <w:t>Filter goods</w:t>
+                <w:color w:val="000000"/>
+              </w:rPr>
+            </w:pPr>
+            <w:r>
+              <w:rPr>
+                <w:rFonts w:asciiTheme="majorHAnsi" w:hAnsiTheme="majorHAnsi" w:cstheme="majorHAnsi"/>
+                <w:color w:val="000000"/>
+              </w:rPr>
+              <w:t>Manage personal's information</w:t>
             </w:r>
           </w:p>
         </w:tc>
@@ -2771,7 +2847,7 @@
               <w:rPr>
                 <w:rFonts w:asciiTheme="majorHAnsi" w:hAnsiTheme="majorHAnsi" w:cstheme="majorHAnsi"/>
               </w:rPr>
-              <w:t>5</w:t>
+              <w:t>6</w:t>
             </w:r>
           </w:p>
         </w:tc>
@@ -2783,13 +2859,15 @@
             <w:pPr>
               <w:rPr>
                 <w:rFonts w:asciiTheme="majorHAnsi" w:hAnsiTheme="majorHAnsi" w:cstheme="majorHAnsi"/>
-              </w:rPr>
-            </w:pPr>
-            <w:r>
-              <w:rPr>
-                <w:rFonts w:asciiTheme="majorHAnsi" w:hAnsiTheme="majorHAnsi" w:cstheme="majorHAnsi"/>
-              </w:rPr>
-              <w:t>Authorization</w:t>
+                <w:color w:val="000000"/>
+              </w:rPr>
+            </w:pPr>
+            <w:r>
+              <w:rPr>
+                <w:rFonts w:asciiTheme="majorHAnsi" w:hAnsiTheme="majorHAnsi" w:cstheme="majorHAnsi"/>
+                <w:color w:val="000000"/>
+              </w:rPr>
+              <w:t>Moderate posts</w:t>
             </w:r>
           </w:p>
         </w:tc>
@@ -2809,13 +2887,19 @@
               <w:rPr>
                 <w:rFonts w:asciiTheme="majorHAnsi" w:hAnsiTheme="majorHAnsi" w:cstheme="majorHAnsi"/>
               </w:rPr>
-              <w:t>UC1</w:t>
-            </w:r>
-            <w:r>
-              <w:rPr>
-                <w:rFonts w:asciiTheme="majorHAnsi" w:hAnsiTheme="majorHAnsi" w:cstheme="majorHAnsi"/>
-              </w:rPr>
-              <w:t>6</w:t>
+              <w:t>UC</w:t>
+            </w:r>
+            <w:r>
+              <w:rPr>
+                <w:rFonts w:asciiTheme="majorHAnsi" w:hAnsiTheme="majorHAnsi" w:cstheme="majorHAnsi"/>
+              </w:rPr>
+              <w:t>1</w:t>
+            </w:r>
+            <w:r>
+              <w:rPr>
+                <w:rFonts w:asciiTheme="majorHAnsi" w:hAnsiTheme="majorHAnsi" w:cstheme="majorHAnsi"/>
+              </w:rPr>
+              <w:t>7</w:t>
             </w:r>
           </w:p>
         </w:tc>
@@ -2835,7 +2919,7 @@
                 <w:rFonts w:asciiTheme="majorHAnsi" w:hAnsiTheme="majorHAnsi" w:cstheme="majorHAnsi"/>
                 <w:color w:val="000000"/>
               </w:rPr>
-              <w:t>Manage personal's information</w:t>
+              <w:t>Moderate reports</w:t>
             </w:r>
           </w:p>
         </w:tc>
@@ -2855,105 +2939,19 @@
               <w:rPr>
                 <w:rFonts w:asciiTheme="majorHAnsi" w:hAnsiTheme="majorHAnsi" w:cstheme="majorHAnsi"/>
               </w:rPr>
-              <w:t>UC1</w:t>
-            </w:r>
-            <w:r>
-              <w:rPr>
-                <w:rFonts w:asciiTheme="majorHAnsi" w:hAnsiTheme="majorHAnsi" w:cstheme="majorHAnsi"/>
-              </w:rPr>
-              <w:t>7</w:t>
-            </w:r>
-          </w:p>
-        </w:tc>
-        <w:tc>
-          <w:tcPr>
-            <w:tcW w:w="4520" w:type="dxa"/>
-          </w:tcPr>
-          <w:p>
-            <w:pPr>
-              <w:rPr>
-                <w:rFonts w:asciiTheme="majorHAnsi" w:hAnsiTheme="majorHAnsi" w:cstheme="majorHAnsi"/>
-                <w:color w:val="000000"/>
-              </w:rPr>
-            </w:pPr>
-            <w:r>
-              <w:rPr>
-                <w:rFonts w:asciiTheme="majorHAnsi" w:hAnsiTheme="majorHAnsi" w:cstheme="majorHAnsi"/>
-                <w:color w:val="000000"/>
-              </w:rPr>
-              <w:t>Moderate posts</w:t>
-            </w:r>
-          </w:p>
-        </w:tc>
-      </w:tr>
-      <w:tr>
-        <w:tc>
-          <w:tcPr>
-            <w:tcW w:w="4520" w:type="dxa"/>
-          </w:tcPr>
-          <w:p>
-            <w:pPr>
-              <w:rPr>
-                <w:rFonts w:asciiTheme="majorHAnsi" w:hAnsiTheme="majorHAnsi" w:cstheme="majorHAnsi"/>
-              </w:rPr>
-            </w:pPr>
-            <w:r>
-              <w:rPr>
-                <w:rFonts w:asciiTheme="majorHAnsi" w:hAnsiTheme="majorHAnsi" w:cstheme="majorHAnsi"/>
-              </w:rPr>
               <w:t>UC</w:t>
             </w:r>
             <w:r>
               <w:rPr>
                 <w:rFonts w:asciiTheme="majorHAnsi" w:hAnsiTheme="majorHAnsi" w:cstheme="majorHAnsi"/>
               </w:rPr>
-              <w:t>18</w:t>
-            </w:r>
-          </w:p>
-        </w:tc>
-        <w:tc>
-          <w:tcPr>
-            <w:tcW w:w="4520" w:type="dxa"/>
-          </w:tcPr>
-          <w:p>
-            <w:pPr>
-              <w:rPr>
-                <w:rFonts w:asciiTheme="majorHAnsi" w:hAnsiTheme="majorHAnsi" w:cstheme="majorHAnsi"/>
-                <w:color w:val="000000"/>
-              </w:rPr>
-            </w:pPr>
-            <w:r>
-              <w:rPr>
-                <w:rFonts w:asciiTheme="majorHAnsi" w:hAnsiTheme="majorHAnsi" w:cstheme="majorHAnsi"/>
-                <w:color w:val="000000"/>
-              </w:rPr>
-              <w:t>Moderate reports</w:t>
-            </w:r>
-          </w:p>
-        </w:tc>
-      </w:tr>
-      <w:tr>
-        <w:tc>
-          <w:tcPr>
-            <w:tcW w:w="4520" w:type="dxa"/>
-          </w:tcPr>
-          <w:p>
-            <w:pPr>
-              <w:rPr>
-                <w:rFonts w:asciiTheme="majorHAnsi" w:hAnsiTheme="majorHAnsi" w:cstheme="majorHAnsi"/>
-              </w:rPr>
-            </w:pPr>
-            <w:r>
-              <w:rPr>
-                <w:rFonts w:asciiTheme="majorHAnsi" w:hAnsiTheme="majorHAnsi" w:cstheme="majorHAnsi"/>
-              </w:rPr>
-              <w:t>UC</w:t>
-            </w:r>
-            <w:r>
-              <w:rPr>
-                <w:rFonts w:asciiTheme="majorHAnsi" w:hAnsiTheme="majorHAnsi" w:cstheme="majorHAnsi"/>
-              </w:rPr>
-              <w:t>19</w:t>
+              <w:t>1</w:t>
+            </w:r>
+            <w:r>
+              <w:rPr>
+                <w:rFonts w:asciiTheme="majorHAnsi" w:hAnsiTheme="majorHAnsi" w:cstheme="majorHAnsi"/>
+              </w:rPr>
+              <w:t>8</w:t>
             </w:r>
           </w:p>
         </w:tc>
@@ -12410,7 +12408,7 @@
               <w:rPr>
                 <w:rFonts w:asciiTheme="majorHAnsi" w:hAnsiTheme="majorHAnsi"/>
               </w:rPr>
-              <w:t>Gia Bao</w:t>
+              <w:t>Hai Anh</w:t>
             </w:r>
           </w:p>
         </w:tc>
@@ -12963,7 +12961,7 @@
               <w:rPr>
                 <w:rFonts w:asciiTheme="majorHAnsi" w:hAnsiTheme="majorHAnsi"/>
               </w:rPr>
-              <w:t>Gia Bao</w:t>
+              <w:t>Hai Anh</w:t>
             </w:r>
           </w:p>
         </w:tc>
@@ -13758,14 +13756,28 @@
                 <w:rFonts w:asciiTheme="majorHAnsi" w:hAnsiTheme="majorHAnsi"/>
                 <w:b/>
               </w:rPr>
-              <w:t>UC0</w:t>
+              <w:t>UC</w:t>
             </w:r>
             <w:r>
               <w:rPr>
                 <w:rFonts w:asciiTheme="majorHAnsi" w:hAnsiTheme="majorHAnsi"/>
                 <w:b/>
               </w:rPr>
-              <w:t>8 – Make transactions</w:t>
+              <w:t>08</w:t>
+            </w:r>
+            <w:r>
+              <w:rPr>
+                <w:rFonts w:asciiTheme="majorHAnsi" w:hAnsiTheme="majorHAnsi"/>
+                <w:b/>
+              </w:rPr>
+              <w:t xml:space="preserve"> – </w:t>
+            </w:r>
+            <w:r>
+              <w:rPr>
+                <w:rFonts w:asciiTheme="majorHAnsi" w:hAnsiTheme="majorHAnsi"/>
+                <w:b/>
+              </w:rPr>
+              <w:t>Make transaction</w:t>
             </w:r>
           </w:p>
         </w:tc>
@@ -13823,7 +13835,7 @@
               <w:rPr>
                 <w:rFonts w:asciiTheme="majorHAnsi" w:hAnsiTheme="majorHAnsi"/>
               </w:rPr>
-              <w:t>Date Created:</w:t>
+              <w:t>Created By:</w:t>
             </w:r>
           </w:p>
         </w:tc>
@@ -13841,7 +13853,7 @@
               <w:rPr>
                 <w:rFonts w:asciiTheme="majorHAnsi" w:hAnsiTheme="majorHAnsi"/>
               </w:rPr>
-              <w:t>30/06/2024</w:t>
+              <w:t>Hai Anh</w:t>
             </w:r>
           </w:p>
         </w:tc>
@@ -13899,7 +13911,7 @@
               <w:rPr>
                 <w:rFonts w:asciiTheme="majorHAnsi" w:hAnsiTheme="majorHAnsi"/>
               </w:rPr>
-              <w:t>Secondary Actors:</w:t>
+              <w:t>Primary Actor:</w:t>
             </w:r>
           </w:p>
         </w:tc>
@@ -13917,7 +13929,7 @@
               <w:rPr>
                 <w:rFonts w:asciiTheme="majorHAnsi" w:hAnsiTheme="majorHAnsi"/>
               </w:rPr>
-              <w:t>Supplier</w:t>
+              <w:t>Consumer</w:t>
             </w:r>
           </w:p>
         </w:tc>
@@ -13959,7 +13971,7 @@
               <w:rPr>
                 <w:rFonts w:asciiTheme="majorHAnsi" w:hAnsiTheme="majorHAnsi"/>
               </w:rPr>
-              <w:t>This use case describes the process of making transactions on the FUSwap platform</w:t>
+              <w:t>This use case describes the process of inputting a post ID for opening feedback, report function and earn points</w:t>
             </w:r>
           </w:p>
         </w:tc>
@@ -13999,7 +14011,7 @@
               <w:rPr>
                 <w:rFonts w:asciiTheme="majorHAnsi" w:hAnsiTheme="majorHAnsi"/>
               </w:rPr>
-              <w:t>A user decides to purchase a good</w:t>
+              <w:t>A user needs to input a post ID</w:t>
             </w:r>
           </w:p>
         </w:tc>
@@ -14039,32 +14051,7 @@
               <w:rPr>
                 <w:rFonts w:asciiTheme="majorHAnsi" w:hAnsiTheme="majorHAnsi"/>
               </w:rPr>
-              <w:t xml:space="preserve">1. </w:t>
-            </w:r>
-            <w:r>
-              <w:rPr>
-                <w:rFonts w:asciiTheme="majorHAnsi" w:hAnsiTheme="majorHAnsi"/>
-              </w:rPr>
-              <w:t>The user must be logged in as a Consumer</w:t>
-            </w:r>
-          </w:p>
-          <w:p>
-            <w:pPr>
-              <w:rPr>
-                <w:rFonts w:asciiTheme="majorHAnsi" w:hAnsiTheme="majorHAnsi"/>
-              </w:rPr>
-            </w:pPr>
-            <w:r>
-              <w:rPr>
-                <w:rFonts w:asciiTheme="majorHAnsi" w:hAnsiTheme="majorHAnsi"/>
-              </w:rPr>
-              <w:t xml:space="preserve">2. </w:t>
-            </w:r>
-            <w:r>
-              <w:rPr>
-                <w:rFonts w:asciiTheme="majorHAnsi" w:hAnsiTheme="majorHAnsi"/>
-              </w:rPr>
-              <w:t>The user must have selected a good to purchase</w:t>
+              <w:t>The user must have the necessary permissions</w:t>
             </w:r>
           </w:p>
         </w:tc>
@@ -14104,7 +14091,7 @@
               <w:rPr>
                 <w:rFonts w:asciiTheme="majorHAnsi" w:hAnsiTheme="majorHAnsi"/>
               </w:rPr>
-              <w:t>The transaction is successfully completed, and the good or service is marked as sold</w:t>
+              <w:t>The specified action is completed based on the input post ID</w:t>
             </w:r>
           </w:p>
         </w:tc>
@@ -14150,7 +14137,7 @@
               <w:rPr>
                 <w:rFonts w:asciiTheme="majorHAnsi" w:hAnsiTheme="majorHAnsi"/>
               </w:rPr>
-              <w:t xml:space="preserve">The user find the contact of supplier </w:t>
+              <w:t>The user navigates to the post ID input section</w:t>
             </w:r>
           </w:p>
           <w:p>
@@ -14172,7 +14159,26 @@
               <w:rPr>
                 <w:rFonts w:asciiTheme="majorHAnsi" w:hAnsiTheme="majorHAnsi"/>
               </w:rPr>
-              <w:t>The user conducts transaction</w:t>
+              <w:t>The user enters the post ID</w:t>
+            </w:r>
+          </w:p>
+          <w:p>
+            <w:pPr>
+              <w:rPr>
+                <w:rFonts w:asciiTheme="majorHAnsi" w:hAnsiTheme="majorHAnsi"/>
+              </w:rPr>
+            </w:pPr>
+            <w:r>
+              <w:rPr>
+                <w:rFonts w:asciiTheme="majorHAnsi" w:hAnsiTheme="majorHAnsi"/>
+              </w:rPr>
+              <w:t xml:space="preserve">3. </w:t>
+            </w:r>
+            <w:r>
+              <w:rPr>
+                <w:rFonts w:asciiTheme="majorHAnsi" w:hAnsiTheme="majorHAnsi"/>
+              </w:rPr>
+              <w:t>The system retrieves the post associated with the ID</w:t>
             </w:r>
           </w:p>
         </w:tc>
@@ -14256,7 +14262,7 @@
                 <w:b/>
                 <w:color w:val="FF0000"/>
               </w:rPr>
-              <w:t>Transaction records must be accurate and up-to-date</w:t>
+              <w:t>The post id must be 5 characters long</w:t>
             </w:r>
           </w:p>
         </w:tc>
@@ -14817,7 +14823,6 @@
     </w:tbl>
     <w:p>
       <w:pPr>
-        <w:ind w:left="360"/>
         <w:rPr>
           <w:rFonts w:asciiTheme="majorHAnsi" w:hAnsiTheme="majorHAnsi" w:cstheme="majorHAnsi"/>
           <w:color w:val="000000"/>
@@ -14826,28 +14831,13 @@
     </w:p>
     <w:p>
       <w:pPr>
-        <w:ind w:left="360"/>
-        <w:rPr>
-          <w:rFonts w:asciiTheme="majorHAnsi" w:hAnsiTheme="majorHAnsi" w:cstheme="majorHAnsi"/>
-          <w:color w:val="000000"/>
-        </w:rPr>
-      </w:pPr>
-    </w:p>
-    <w:p>
-      <w:pPr>
-        <w:ind w:left="360"/>
-        <w:rPr>
-          <w:rFonts w:asciiTheme="majorHAnsi" w:hAnsiTheme="majorHAnsi" w:cstheme="majorHAnsi"/>
-          <w:color w:val="000000"/>
-        </w:rPr>
-      </w:pPr>
-    </w:p>
-    <w:p>
-      <w:pPr>
         <w:pStyle w:val="Heading3"/>
       </w:pPr>
       <w:r>
-        <w:t>j. Input post id</w:t>
+        <w:t>j</w:t>
+      </w:r>
+      <w:r>
+        <w:t>. Feedback</w:t>
       </w:r>
     </w:p>
     <w:tbl>
@@ -14915,7 +14905,21 @@
                 <w:rFonts w:asciiTheme="majorHAnsi" w:hAnsiTheme="majorHAnsi"/>
                 <w:b/>
               </w:rPr>
-              <w:t>10 – Input post id</w:t>
+              <w:t>1</w:t>
+            </w:r>
+            <w:r>
+              <w:rPr>
+                <w:rFonts w:asciiTheme="majorHAnsi" w:hAnsiTheme="majorHAnsi"/>
+                <w:b/>
+              </w:rPr>
+              <w:t>0</w:t>
+            </w:r>
+            <w:r>
+              <w:rPr>
+                <w:rFonts w:asciiTheme="majorHAnsi" w:hAnsiTheme="majorHAnsi"/>
+                <w:b/>
+              </w:rPr>
+              <w:t xml:space="preserve"> – Feedback</w:t>
             </w:r>
           </w:p>
         </w:tc>
@@ -15088,7 +15092,6 @@
               <w:rPr>
                 <w:rFonts w:asciiTheme="majorHAnsi" w:hAnsiTheme="majorHAnsi"/>
               </w:rPr>
-              <w:lastRenderedPageBreak/>
               <w:t>Description:</w:t>
             </w:r>
           </w:p>
@@ -15109,7 +15112,7 @@
               <w:rPr>
                 <w:rFonts w:asciiTheme="majorHAnsi" w:hAnsiTheme="majorHAnsi"/>
               </w:rPr>
-              <w:t>This use case describes the process of inputting a post ID for opening feedback, report function and earn points</w:t>
+              <w:t>This use case describes the process of providing feedback on the FUSwap platform</w:t>
             </w:r>
           </w:p>
         </w:tc>
@@ -15149,7 +15152,7 @@
               <w:rPr>
                 <w:rFonts w:asciiTheme="majorHAnsi" w:hAnsiTheme="majorHAnsi"/>
               </w:rPr>
-              <w:t>A user needs to input a post ID</w:t>
+              <w:t>A user decides to provide feedback</w:t>
             </w:r>
           </w:p>
         </w:tc>
@@ -15170,6 +15173,7 @@
               <w:rPr>
                 <w:rFonts w:asciiTheme="majorHAnsi" w:hAnsiTheme="majorHAnsi"/>
               </w:rPr>
+              <w:lastRenderedPageBreak/>
               <w:t>Preconditions:</w:t>
             </w:r>
           </w:p>
@@ -15189,7 +15193,7 @@
               <w:rPr>
                 <w:rFonts w:asciiTheme="majorHAnsi" w:hAnsiTheme="majorHAnsi"/>
               </w:rPr>
-              <w:t>The user must have the necessary permissions</w:t>
+              <w:t>The user must be logged in</w:t>
             </w:r>
           </w:p>
         </w:tc>
@@ -15229,7 +15233,7 @@
               <w:rPr>
                 <w:rFonts w:asciiTheme="majorHAnsi" w:hAnsiTheme="majorHAnsi"/>
               </w:rPr>
-              <w:t>The specified action is completed based on the input post ID</w:t>
+              <w:t>The feedback is successfully submitted and recorded</w:t>
             </w:r>
           </w:p>
         </w:tc>
@@ -15275,7 +15279,7 @@
               <w:rPr>
                 <w:rFonts w:asciiTheme="majorHAnsi" w:hAnsiTheme="majorHAnsi"/>
               </w:rPr>
-              <w:t>The user navigates to the post ID input section</w:t>
+              <w:t>The user navigates to the feedback section</w:t>
             </w:r>
           </w:p>
           <w:p>
@@ -15297,7 +15301,7 @@
               <w:rPr>
                 <w:rFonts w:asciiTheme="majorHAnsi" w:hAnsiTheme="majorHAnsi"/>
               </w:rPr>
-              <w:t>The user enters the post ID</w:t>
+              <w:t>The user enters their feedback in the provided form</w:t>
             </w:r>
           </w:p>
           <w:p>
@@ -15316,7 +15320,26 @@
               <w:rPr>
                 <w:rFonts w:asciiTheme="majorHAnsi" w:hAnsiTheme="majorHAnsi"/>
               </w:rPr>
-              <w:t>The system retrieves the post associated with the ID</w:t>
+              <w:t>The user submits the feedback</w:t>
+            </w:r>
+          </w:p>
+          <w:p>
+            <w:pPr>
+              <w:rPr>
+                <w:rFonts w:asciiTheme="majorHAnsi" w:hAnsiTheme="majorHAnsi"/>
+              </w:rPr>
+            </w:pPr>
+            <w:r>
+              <w:rPr>
+                <w:rFonts w:asciiTheme="majorHAnsi" w:hAnsiTheme="majorHAnsi"/>
+              </w:rPr>
+              <w:t xml:space="preserve">4. </w:t>
+            </w:r>
+            <w:r>
+              <w:rPr>
+                <w:rFonts w:asciiTheme="majorHAnsi" w:hAnsiTheme="majorHAnsi"/>
+              </w:rPr>
+              <w:t>The system records the feedback and notifies the relevant parties</w:t>
             </w:r>
           </w:p>
         </w:tc>
@@ -15400,7 +15423,7 @@
                 <w:b/>
                 <w:color w:val="FF0000"/>
               </w:rPr>
-              <w:t>The post id must be 5 characters long</w:t>
+              <w:t>Feedback must be constructive and adhere to community guidelines</w:t>
             </w:r>
           </w:p>
         </w:tc>
@@ -15408,7 +15431,6 @@
     </w:tbl>
     <w:p>
       <w:pPr>
-        <w:ind w:left="360"/>
         <w:rPr>
           <w:rFonts w:asciiTheme="majorHAnsi" w:hAnsiTheme="majorHAnsi" w:cstheme="majorHAnsi"/>
           <w:color w:val="000000"/>
@@ -15420,7 +15442,10 @@
         <w:pStyle w:val="Heading3"/>
       </w:pPr>
       <w:r>
-        <w:t>k. Feedback</w:t>
+        <w:t>k</w:t>
+      </w:r>
+      <w:r>
+        <w:t>. Report</w:t>
       </w:r>
     </w:p>
     <w:tbl>
@@ -15488,7 +15513,21 @@
                 <w:rFonts w:asciiTheme="majorHAnsi" w:hAnsiTheme="majorHAnsi"/>
                 <w:b/>
               </w:rPr>
-              <w:t>11 – Feedback</w:t>
+              <w:t>1</w:t>
+            </w:r>
+            <w:r>
+              <w:rPr>
+                <w:rFonts w:asciiTheme="majorHAnsi" w:hAnsiTheme="majorHAnsi"/>
+                <w:b/>
+              </w:rPr>
+              <w:t>1</w:t>
+            </w:r>
+            <w:r>
+              <w:rPr>
+                <w:rFonts w:asciiTheme="majorHAnsi" w:hAnsiTheme="majorHAnsi"/>
+                <w:b/>
+              </w:rPr>
+              <w:t xml:space="preserve"> – Report</w:t>
             </w:r>
           </w:p>
         </w:tc>
@@ -15518,16 +15557,17 @@
             <w:tcW w:w="2430" w:type="dxa"/>
           </w:tcPr>
           <w:p>
-            <w:pPr>
-              <w:rPr>
-                <w:rFonts w:asciiTheme="majorHAnsi" w:hAnsiTheme="majorHAnsi"/>
-              </w:rPr>
-            </w:pPr>
-            <w:r>
-              <w:rPr>
-                <w:rFonts w:asciiTheme="majorHAnsi" w:hAnsiTheme="majorHAnsi"/>
-              </w:rPr>
-              <w:t>Hai Anh</w:t>
+            <w:r>
+              <w:rPr>
+                <w:rFonts w:asciiTheme="majorHAnsi" w:hAnsiTheme="majorHAnsi"/>
+              </w:rPr>
+              <w:t>Ng</w:t>
+            </w:r>
+            <w:r>
+              <w:rPr>
+                <w:rFonts w:asciiTheme="majorHAnsi" w:hAnsiTheme="majorHAnsi"/>
+              </w:rPr>
+              <w:t>uyen Anh</w:t>
             </w:r>
           </w:p>
         </w:tc>
@@ -15603,7 +15643,7 @@
               <w:rPr>
                 <w:rFonts w:asciiTheme="majorHAnsi" w:hAnsiTheme="majorHAnsi"/>
               </w:rPr>
-              <w:t>Consumer</w:t>
+              <w:t>Consumer, Supplier</w:t>
             </w:r>
           </w:p>
         </w:tc>
@@ -15640,7 +15680,7 @@
               <w:rPr>
                 <w:rFonts w:asciiTheme="majorHAnsi" w:hAnsiTheme="majorHAnsi"/>
               </w:rPr>
-              <w:t>FUSwap System</w:t>
+              <w:t>FUSwap System, Admin and Mod</w:t>
             </w:r>
           </w:p>
         </w:tc>
@@ -15681,7 +15721,7 @@
               <w:rPr>
                 <w:rFonts w:asciiTheme="majorHAnsi" w:hAnsiTheme="majorHAnsi"/>
               </w:rPr>
-              <w:t>This use case describes the process of providing feedback on the FUSwap platform</w:t>
+              <w:t>This use case describes the process of reporting an issue on the FUSwap platform or issue about an user, post</w:t>
             </w:r>
           </w:p>
         </w:tc>
@@ -15721,7 +15761,7 @@
               <w:rPr>
                 <w:rFonts w:asciiTheme="majorHAnsi" w:hAnsiTheme="majorHAnsi"/>
               </w:rPr>
-              <w:t>A user decides to provide feedback</w:t>
+              <w:t>A user encounters an issue or violation and decides to report it</w:t>
             </w:r>
           </w:p>
         </w:tc>
@@ -15801,7 +15841,7 @@
               <w:rPr>
                 <w:rFonts w:asciiTheme="majorHAnsi" w:hAnsiTheme="majorHAnsi"/>
               </w:rPr>
-              <w:t>The feedback is successfully submitted and recorded</w:t>
+              <w:t>The report is successfully submitted and investigated</w:t>
             </w:r>
           </w:p>
         </w:tc>
@@ -15847,7 +15887,7 @@
               <w:rPr>
                 <w:rFonts w:asciiTheme="majorHAnsi" w:hAnsiTheme="majorHAnsi"/>
               </w:rPr>
-              <w:t>The user navigates to the feedback section</w:t>
+              <w:t>The user navigates to the report section</w:t>
             </w:r>
           </w:p>
           <w:p>
@@ -15869,7 +15909,7 @@
               <w:rPr>
                 <w:rFonts w:asciiTheme="majorHAnsi" w:hAnsiTheme="majorHAnsi"/>
               </w:rPr>
-              <w:t>The user enters their feedback in the provided form</w:t>
+              <w:t>The user fills out the report form with details of the issue</w:t>
             </w:r>
           </w:p>
           <w:p>
@@ -15888,7 +15928,7 @@
               <w:rPr>
                 <w:rFonts w:asciiTheme="majorHAnsi" w:hAnsiTheme="majorHAnsi"/>
               </w:rPr>
-              <w:t>The user submits the feedback</w:t>
+              <w:t>The user submits the report</w:t>
             </w:r>
           </w:p>
           <w:p>
@@ -15907,7 +15947,7 @@
               <w:rPr>
                 <w:rFonts w:asciiTheme="majorHAnsi" w:hAnsiTheme="majorHAnsi"/>
               </w:rPr>
-              <w:t>The system records the feedback and notifies the relevant parties</w:t>
+              <w:t>The system records the report and notifies the moderators for investigation</w:t>
             </w:r>
           </w:p>
         </w:tc>
@@ -15991,7 +16031,7 @@
                 <w:b/>
                 <w:color w:val="FF0000"/>
               </w:rPr>
-              <w:t>Feedback must be constructive and adhere to community guidelines</w:t>
+              <w:t>Reports must be genuine and include sufficient details for investigation</w:t>
             </w:r>
           </w:p>
         </w:tc>
@@ -16008,19 +16048,13 @@
     </w:p>
     <w:p>
       <w:pPr>
-        <w:ind w:left="360"/>
-        <w:rPr>
-          <w:rFonts w:asciiTheme="majorHAnsi" w:hAnsiTheme="majorHAnsi" w:cstheme="majorHAnsi"/>
-          <w:color w:val="000000"/>
-        </w:rPr>
-      </w:pPr>
-    </w:p>
-    <w:p>
-      <w:pPr>
         <w:pStyle w:val="Heading3"/>
       </w:pPr>
       <w:r>
-        <w:t>l. Report</w:t>
+        <w:t>l</w:t>
+      </w:r>
+      <w:r>
+        <w:t>. Sort goods</w:t>
       </w:r>
     </w:p>
     <w:tbl>
@@ -16095,14 +16129,14 @@
                 <w:rFonts w:asciiTheme="majorHAnsi" w:hAnsiTheme="majorHAnsi"/>
                 <w:b/>
               </w:rPr>
-              <w:t>2</w:t>
+              <w:t xml:space="preserve">2 </w:t>
             </w:r>
             <w:r>
               <w:rPr>
                 <w:rFonts w:asciiTheme="majorHAnsi" w:hAnsiTheme="majorHAnsi"/>
                 <w:b/>
               </w:rPr>
-              <w:t xml:space="preserve"> – Report</w:t>
+              <w:t>– Sort goods</w:t>
             </w:r>
           </w:p>
         </w:tc>
@@ -16141,7 +16175,7 @@
               <w:rPr>
                 <w:rFonts w:asciiTheme="majorHAnsi" w:hAnsiTheme="majorHAnsi"/>
               </w:rPr>
-              <w:t>Hai Anh</w:t>
+              <w:t>Nguyen Anh</w:t>
             </w:r>
           </w:p>
         </w:tc>
@@ -16217,7 +16251,7 @@
               <w:rPr>
                 <w:rFonts w:asciiTheme="majorHAnsi" w:hAnsiTheme="majorHAnsi"/>
               </w:rPr>
-              <w:t>Consumer, Supplier</w:t>
+              <w:t>All users</w:t>
             </w:r>
           </w:p>
         </w:tc>
@@ -16254,7 +16288,7 @@
               <w:rPr>
                 <w:rFonts w:asciiTheme="majorHAnsi" w:hAnsiTheme="majorHAnsi"/>
               </w:rPr>
-              <w:t>FUSwap System, Admin and Mod</w:t>
+              <w:t>FUSwap System</w:t>
             </w:r>
           </w:p>
         </w:tc>
@@ -16275,7 +16309,6 @@
               <w:rPr>
                 <w:rFonts w:asciiTheme="majorHAnsi" w:hAnsiTheme="majorHAnsi"/>
               </w:rPr>
-              <w:lastRenderedPageBreak/>
               <w:t>Description:</w:t>
             </w:r>
           </w:p>
@@ -16296,7 +16329,7 @@
               <w:rPr>
                 <w:rFonts w:asciiTheme="majorHAnsi" w:hAnsiTheme="majorHAnsi"/>
               </w:rPr>
-              <w:t>This use case describes the process of reporting an issue on the FUSwap platform or issue about an user, post</w:t>
+              <w:t>This use case describes the process of sorting goods on the FUSwap platform</w:t>
             </w:r>
           </w:p>
         </w:tc>
@@ -16336,7 +16369,7 @@
               <w:rPr>
                 <w:rFonts w:asciiTheme="majorHAnsi" w:hAnsiTheme="majorHAnsi"/>
               </w:rPr>
-              <w:t>A user encounters an issue or violation and decides to report it</w:t>
+              <w:t>A user wants to organize the search results or listings by specific criteria</w:t>
             </w:r>
           </w:p>
         </w:tc>
@@ -16376,7 +16409,7 @@
               <w:rPr>
                 <w:rFonts w:asciiTheme="majorHAnsi" w:hAnsiTheme="majorHAnsi"/>
               </w:rPr>
-              <w:t>The user must be logged in</w:t>
+              <w:t>The user must be on the FUSwap platform</w:t>
             </w:r>
           </w:p>
         </w:tc>
@@ -16397,6 +16430,7 @@
               <w:rPr>
                 <w:rFonts w:asciiTheme="majorHAnsi" w:hAnsiTheme="majorHAnsi"/>
               </w:rPr>
+              <w:lastRenderedPageBreak/>
               <w:t>Postconditions:</w:t>
             </w:r>
           </w:p>
@@ -16416,7 +16450,7 @@
               <w:rPr>
                 <w:rFonts w:asciiTheme="majorHAnsi" w:hAnsiTheme="majorHAnsi"/>
               </w:rPr>
-              <w:t>The report is successfully submitted and investigated</w:t>
+              <w:t>The goods are sorted according to the selected criteria</w:t>
             </w:r>
           </w:p>
         </w:tc>
@@ -16462,7 +16496,7 @@
               <w:rPr>
                 <w:rFonts w:asciiTheme="majorHAnsi" w:hAnsiTheme="majorHAnsi"/>
               </w:rPr>
-              <w:t>The user navigates to the report section</w:t>
+              <w:t>The user selects the sort option from the search results or listings</w:t>
             </w:r>
           </w:p>
           <w:p>
@@ -16484,7 +16518,7 @@
               <w:rPr>
                 <w:rFonts w:asciiTheme="majorHAnsi" w:hAnsiTheme="majorHAnsi"/>
               </w:rPr>
-              <w:t>The user fills out the report form with details of the issue</w:t>
+              <w:t>The user chooses the criteria for sorting (e.g., price, date)</w:t>
             </w:r>
           </w:p>
           <w:p>
@@ -16503,26 +16537,7 @@
               <w:rPr>
                 <w:rFonts w:asciiTheme="majorHAnsi" w:hAnsiTheme="majorHAnsi"/>
               </w:rPr>
-              <w:t>The user submits the report</w:t>
-            </w:r>
-          </w:p>
-          <w:p>
-            <w:pPr>
-              <w:rPr>
-                <w:rFonts w:asciiTheme="majorHAnsi" w:hAnsiTheme="majorHAnsi"/>
-              </w:rPr>
-            </w:pPr>
-            <w:r>
-              <w:rPr>
-                <w:rFonts w:asciiTheme="majorHAnsi" w:hAnsiTheme="majorHAnsi"/>
-              </w:rPr>
-              <w:t xml:space="preserve">4. </w:t>
-            </w:r>
-            <w:r>
-              <w:rPr>
-                <w:rFonts w:asciiTheme="majorHAnsi" w:hAnsiTheme="majorHAnsi"/>
-              </w:rPr>
-              <w:t>The system records the report and notifies the moderators for investigation</w:t>
+              <w:t>The system sorts the goods based on the selected criteria and displays the updated list</w:t>
             </w:r>
           </w:p>
         </w:tc>
@@ -16562,7 +16577,7 @@
               <w:rPr>
                 <w:rFonts w:asciiTheme="majorHAnsi" w:hAnsiTheme="majorHAnsi"/>
               </w:rPr>
-              <w:t>High</w:t>
+              <w:t>Medium</w:t>
             </w:r>
           </w:p>
         </w:tc>
@@ -16606,7 +16621,7 @@
                 <w:b/>
                 <w:color w:val="FF0000"/>
               </w:rPr>
-              <w:t>Reports must be genuine and include sufficient details for investigation</w:t>
+              <w:t>Sorting options must be relevant and useful to the user</w:t>
             </w:r>
           </w:p>
         </w:tc>
@@ -16623,10 +16638,22 @@
     </w:p>
     <w:p>
       <w:pPr>
+        <w:ind w:left="360"/>
+        <w:rPr>
+          <w:rFonts w:asciiTheme="majorHAnsi" w:hAnsiTheme="majorHAnsi" w:cstheme="majorHAnsi"/>
+          <w:color w:val="000000"/>
+        </w:rPr>
+      </w:pPr>
+    </w:p>
+    <w:p>
+      <w:pPr>
         <w:pStyle w:val="Heading3"/>
       </w:pPr>
       <w:r>
-        <w:t>m. Sort goods</w:t>
+        <w:t>m</w:t>
+      </w:r>
+      <w:r>
+        <w:t>. Filter goods</w:t>
       </w:r>
     </w:p>
     <w:tbl>
@@ -16708,7 +16735,7 @@
                 <w:rFonts w:asciiTheme="majorHAnsi" w:hAnsiTheme="majorHAnsi"/>
                 <w:b/>
               </w:rPr>
-              <w:t xml:space="preserve"> – Sort goods</w:t>
+              <w:t xml:space="preserve"> – Filter goods</w:t>
             </w:r>
           </w:p>
         </w:tc>
@@ -16901,7 +16928,7 @@
               <w:rPr>
                 <w:rFonts w:asciiTheme="majorHAnsi" w:hAnsiTheme="majorHAnsi"/>
               </w:rPr>
-              <w:t>This use case describes the process of sorting goods on the FUSwap platform</w:t>
+              <w:t>This use case describes the process of filtering goods on the FUSwap platform</w:t>
             </w:r>
           </w:p>
         </w:tc>
@@ -16941,7 +16968,7 @@
               <w:rPr>
                 <w:rFonts w:asciiTheme="majorHAnsi" w:hAnsiTheme="majorHAnsi"/>
               </w:rPr>
-              <w:t>A user wants to organize the search results or listings by specific criteria</w:t>
+              <w:t>A user wants to narrow down the search results or listings based on specific criteria</w:t>
             </w:r>
           </w:p>
         </w:tc>
@@ -17021,7 +17048,7 @@
               <w:rPr>
                 <w:rFonts w:asciiTheme="majorHAnsi" w:hAnsiTheme="majorHAnsi"/>
               </w:rPr>
-              <w:t>The goods are sorted according to the selected criteria</w:t>
+              <w:t>The goods are filtered according to the selected criteria</w:t>
             </w:r>
           </w:p>
         </w:tc>
@@ -17067,7 +17094,7 @@
               <w:rPr>
                 <w:rFonts w:asciiTheme="majorHAnsi" w:hAnsiTheme="majorHAnsi"/>
               </w:rPr>
-              <w:t>The user selects the sort option from the search results or listings</w:t>
+              <w:t>The user selects the filter option from the search results or listings</w:t>
             </w:r>
           </w:p>
           <w:p>
@@ -17089,7 +17116,7 @@
               <w:rPr>
                 <w:rFonts w:asciiTheme="majorHAnsi" w:hAnsiTheme="majorHAnsi"/>
               </w:rPr>
-              <w:t>The user chooses the criteria for sorting (e.g., price, date)</w:t>
+              <w:t>The user chooses the criteria for filtering (e.g., category, price range, location)</w:t>
             </w:r>
           </w:p>
           <w:p>
@@ -17108,7 +17135,7 @@
               <w:rPr>
                 <w:rFonts w:asciiTheme="majorHAnsi" w:hAnsiTheme="majorHAnsi"/>
               </w:rPr>
-              <w:t>The system sorts the goods based on the selected criteria and displays the updated list</w:t>
+              <w:t>The system filters the goods based on the selected criteria and displays the updated list</w:t>
             </w:r>
           </w:p>
         </w:tc>
@@ -17192,7 +17219,7 @@
                 <w:b/>
                 <w:color w:val="FF0000"/>
               </w:rPr>
-              <w:t>Sorting options must be relevant and useful to the user</w:t>
+              <w:t>Filtering options must be relevant and useful to the user</w:t>
             </w:r>
           </w:p>
         </w:tc>
@@ -17200,7 +17227,6 @@
     </w:tbl>
     <w:p>
       <w:pPr>
-        <w:ind w:left="360"/>
         <w:rPr>
           <w:rFonts w:asciiTheme="majorHAnsi" w:hAnsiTheme="majorHAnsi" w:cstheme="majorHAnsi"/>
           <w:color w:val="000000"/>
@@ -17209,605 +17235,10 @@
     </w:p>
     <w:p>
       <w:pPr>
-        <w:ind w:left="360"/>
-        <w:rPr>
-          <w:rFonts w:asciiTheme="majorHAnsi" w:hAnsiTheme="majorHAnsi" w:cstheme="majorHAnsi"/>
-          <w:color w:val="000000"/>
-        </w:rPr>
-      </w:pPr>
-    </w:p>
-    <w:p>
-      <w:pPr>
         <w:pStyle w:val="Heading3"/>
       </w:pPr>
       <w:r>
-        <w:t>n. Filter goods</w:t>
-      </w:r>
-    </w:p>
-    <w:tbl>
-      <w:tblPr>
-        <w:tblW w:w="9558" w:type="dxa"/>
-        <w:tblInd w:w="-195" w:type="dxa"/>
-        <w:tblBorders>
-          <w:top w:val="single" w:sz="12" w:space="0" w:color="auto"/>
-          <w:left w:val="single" w:sz="12" w:space="0" w:color="auto"/>
-          <w:bottom w:val="single" w:sz="12" w:space="0" w:color="auto"/>
-          <w:right w:val="single" w:sz="12" w:space="0" w:color="auto"/>
-          <w:insideH w:val="single" w:sz="6" w:space="0" w:color="auto"/>
-          <w:insideV w:val="single" w:sz="6" w:space="0" w:color="auto"/>
-        </w:tblBorders>
-        <w:tblLayout w:type="fixed"/>
-        <w:tblLook w:val="0000" w:firstRow="0" w:lastRow="0" w:firstColumn="0" w:lastColumn="0" w:noHBand="0" w:noVBand="0"/>
-      </w:tblPr>
-      <w:tblGrid>
-        <w:gridCol w:w="1998"/>
-        <w:gridCol w:w="2430"/>
-        <w:gridCol w:w="1890"/>
-        <w:gridCol w:w="3240"/>
-      </w:tblGrid>
-      <w:tr>
-        <w:tc>
-          <w:tcPr>
-            <w:tcW w:w="1998" w:type="dxa"/>
-          </w:tcPr>
-          <w:p>
-            <w:pPr>
-              <w:jc w:val="right"/>
-              <w:rPr>
-                <w:rFonts w:asciiTheme="majorHAnsi" w:hAnsiTheme="majorHAnsi"/>
-              </w:rPr>
-            </w:pPr>
-            <w:r>
-              <w:rPr>
-                <w:rFonts w:asciiTheme="majorHAnsi" w:hAnsiTheme="majorHAnsi"/>
-              </w:rPr>
-              <w:t>ID and Name:</w:t>
-            </w:r>
-          </w:p>
-        </w:tc>
-        <w:tc>
-          <w:tcPr>
-            <w:tcW w:w="7560" w:type="dxa"/>
-            <w:gridSpan w:val="3"/>
-          </w:tcPr>
-          <w:p>
-            <w:pPr>
-              <w:rPr>
-                <w:rFonts w:asciiTheme="majorHAnsi" w:hAnsiTheme="majorHAnsi"/>
-                <w:b/>
-              </w:rPr>
-            </w:pPr>
-            <w:r>
-              <w:rPr>
-                <w:rFonts w:asciiTheme="majorHAnsi" w:hAnsiTheme="majorHAnsi"/>
-                <w:b/>
-              </w:rPr>
-              <w:t>UC</w:t>
-            </w:r>
-            <w:r>
-              <w:rPr>
-                <w:rFonts w:asciiTheme="majorHAnsi" w:hAnsiTheme="majorHAnsi"/>
-                <w:b/>
-              </w:rPr>
-              <w:t>1</w:t>
-            </w:r>
-            <w:r>
-              <w:rPr>
-                <w:rFonts w:asciiTheme="majorHAnsi" w:hAnsiTheme="majorHAnsi"/>
-                <w:b/>
-              </w:rPr>
-              <w:t>4</w:t>
-            </w:r>
-            <w:r>
-              <w:rPr>
-                <w:rFonts w:asciiTheme="majorHAnsi" w:hAnsiTheme="majorHAnsi"/>
-                <w:b/>
-              </w:rPr>
-              <w:t xml:space="preserve"> – Filter goods</w:t>
-            </w:r>
-          </w:p>
-        </w:tc>
-      </w:tr>
-      <w:tr>
-        <w:tc>
-          <w:tcPr>
-            <w:tcW w:w="1998" w:type="dxa"/>
-          </w:tcPr>
-          <w:p>
-            <w:pPr>
-              <w:jc w:val="right"/>
-              <w:rPr>
-                <w:rFonts w:asciiTheme="majorHAnsi" w:hAnsiTheme="majorHAnsi"/>
-              </w:rPr>
-            </w:pPr>
-            <w:r>
-              <w:rPr>
-                <w:rFonts w:asciiTheme="majorHAnsi" w:hAnsiTheme="majorHAnsi"/>
-              </w:rPr>
-              <w:t>Created By:</w:t>
-            </w:r>
-          </w:p>
-        </w:tc>
-        <w:tc>
-          <w:tcPr>
-            <w:tcW w:w="2430" w:type="dxa"/>
-          </w:tcPr>
-          <w:p>
-            <w:pPr>
-              <w:rPr>
-                <w:rFonts w:asciiTheme="majorHAnsi" w:hAnsiTheme="majorHAnsi"/>
-              </w:rPr>
-            </w:pPr>
-            <w:r>
-              <w:rPr>
-                <w:rFonts w:asciiTheme="majorHAnsi" w:hAnsiTheme="majorHAnsi"/>
-              </w:rPr>
-              <w:t>Nguyen Anh</w:t>
-            </w:r>
-          </w:p>
-        </w:tc>
-        <w:tc>
-          <w:tcPr>
-            <w:tcW w:w="1890" w:type="dxa"/>
-          </w:tcPr>
-          <w:p>
-            <w:pPr>
-              <w:jc w:val="right"/>
-              <w:rPr>
-                <w:rFonts w:asciiTheme="majorHAnsi" w:hAnsiTheme="majorHAnsi"/>
-              </w:rPr>
-            </w:pPr>
-            <w:r>
-              <w:rPr>
-                <w:rFonts w:asciiTheme="majorHAnsi" w:hAnsiTheme="majorHAnsi"/>
-              </w:rPr>
-              <w:t>Date Created:</w:t>
-            </w:r>
-          </w:p>
-        </w:tc>
-        <w:tc>
-          <w:tcPr>
-            <w:tcW w:w="3240" w:type="dxa"/>
-          </w:tcPr>
-          <w:p>
-            <w:pPr>
-              <w:rPr>
-                <w:rFonts w:asciiTheme="majorHAnsi" w:hAnsiTheme="majorHAnsi"/>
-              </w:rPr>
-            </w:pPr>
-            <w:r>
-              <w:rPr>
-                <w:rFonts w:asciiTheme="majorHAnsi" w:hAnsiTheme="majorHAnsi"/>
-              </w:rPr>
-              <w:t>30/06/2024</w:t>
-            </w:r>
-          </w:p>
-        </w:tc>
-      </w:tr>
-      <w:tr>
-        <w:tc>
-          <w:tcPr>
-            <w:tcW w:w="1998" w:type="dxa"/>
-          </w:tcPr>
-          <w:p>
-            <w:pPr>
-              <w:jc w:val="right"/>
-              <w:rPr>
-                <w:rFonts w:asciiTheme="majorHAnsi" w:hAnsiTheme="majorHAnsi"/>
-              </w:rPr>
-            </w:pPr>
-            <w:r>
-              <w:rPr>
-                <w:rFonts w:asciiTheme="majorHAnsi" w:hAnsiTheme="majorHAnsi"/>
-              </w:rPr>
-              <w:t>Primary Actor:</w:t>
-            </w:r>
-          </w:p>
-        </w:tc>
-        <w:tc>
-          <w:tcPr>
-            <w:tcW w:w="2430" w:type="dxa"/>
-          </w:tcPr>
-          <w:p>
-            <w:pPr>
-              <w:rPr>
-                <w:rFonts w:asciiTheme="majorHAnsi" w:hAnsiTheme="majorHAnsi"/>
-              </w:rPr>
-            </w:pPr>
-            <w:r>
-              <w:rPr>
-                <w:rFonts w:asciiTheme="majorHAnsi" w:hAnsiTheme="majorHAnsi"/>
-              </w:rPr>
-              <w:t>All users</w:t>
-            </w:r>
-          </w:p>
-        </w:tc>
-        <w:tc>
-          <w:tcPr>
-            <w:tcW w:w="1890" w:type="dxa"/>
-          </w:tcPr>
-          <w:p>
-            <w:pPr>
-              <w:jc w:val="right"/>
-              <w:rPr>
-                <w:rFonts w:asciiTheme="majorHAnsi" w:hAnsiTheme="majorHAnsi"/>
-              </w:rPr>
-            </w:pPr>
-            <w:r>
-              <w:rPr>
-                <w:rFonts w:asciiTheme="majorHAnsi" w:hAnsiTheme="majorHAnsi"/>
-              </w:rPr>
-              <w:t>Secondary Actors:</w:t>
-            </w:r>
-          </w:p>
-        </w:tc>
-        <w:tc>
-          <w:tcPr>
-            <w:tcW w:w="3240" w:type="dxa"/>
-          </w:tcPr>
-          <w:p>
-            <w:pPr>
-              <w:rPr>
-                <w:rFonts w:asciiTheme="majorHAnsi" w:hAnsiTheme="majorHAnsi"/>
-              </w:rPr>
-            </w:pPr>
-            <w:r>
-              <w:rPr>
-                <w:rFonts w:asciiTheme="majorHAnsi" w:hAnsiTheme="majorHAnsi"/>
-              </w:rPr>
-              <w:t>FUSwap System</w:t>
-            </w:r>
-          </w:p>
-        </w:tc>
-      </w:tr>
-      <w:tr>
-        <w:tc>
-          <w:tcPr>
-            <w:tcW w:w="1998" w:type="dxa"/>
-          </w:tcPr>
-          <w:p>
-            <w:pPr>
-              <w:jc w:val="right"/>
-              <w:rPr>
-                <w:rFonts w:asciiTheme="majorHAnsi" w:hAnsiTheme="majorHAnsi"/>
-              </w:rPr>
-            </w:pPr>
-            <w:r>
-              <w:rPr>
-                <w:rFonts w:asciiTheme="majorHAnsi" w:hAnsiTheme="majorHAnsi"/>
-              </w:rPr>
-              <w:lastRenderedPageBreak/>
-              <w:t>Description:</w:t>
-            </w:r>
-          </w:p>
-        </w:tc>
-        <w:tc>
-          <w:tcPr>
-            <w:tcW w:w="7560" w:type="dxa"/>
-            <w:gridSpan w:val="3"/>
-          </w:tcPr>
-          <w:p>
-            <w:pPr>
-              <w:spacing w:line="240" w:lineRule="exact"/>
-              <w:rPr>
-                <w:rFonts w:asciiTheme="majorHAnsi" w:hAnsiTheme="majorHAnsi"/>
-              </w:rPr>
-            </w:pPr>
-            <w:r>
-              <w:rPr>
-                <w:rFonts w:asciiTheme="majorHAnsi" w:hAnsiTheme="majorHAnsi"/>
-              </w:rPr>
-              <w:t>This use case describes the process of filtering goods on the FUSwap platform</w:t>
-            </w:r>
-          </w:p>
-        </w:tc>
-      </w:tr>
-      <w:tr>
-        <w:tc>
-          <w:tcPr>
-            <w:tcW w:w="1998" w:type="dxa"/>
-          </w:tcPr>
-          <w:p>
-            <w:pPr>
-              <w:jc w:val="right"/>
-              <w:rPr>
-                <w:rFonts w:asciiTheme="majorHAnsi" w:hAnsiTheme="majorHAnsi"/>
-              </w:rPr>
-            </w:pPr>
-            <w:r>
-              <w:rPr>
-                <w:rFonts w:asciiTheme="majorHAnsi" w:hAnsiTheme="majorHAnsi"/>
-              </w:rPr>
-              <w:t>Trigger:</w:t>
-            </w:r>
-          </w:p>
-        </w:tc>
-        <w:tc>
-          <w:tcPr>
-            <w:tcW w:w="7560" w:type="dxa"/>
-            <w:gridSpan w:val="3"/>
-          </w:tcPr>
-          <w:p>
-            <w:pPr>
-              <w:rPr>
-                <w:rFonts w:asciiTheme="majorHAnsi" w:hAnsiTheme="majorHAnsi"/>
-              </w:rPr>
-            </w:pPr>
-            <w:r>
-              <w:rPr>
-                <w:rFonts w:asciiTheme="majorHAnsi" w:hAnsiTheme="majorHAnsi"/>
-              </w:rPr>
-              <w:t>A user wants to narrow down the search results or listings based on specific criteria</w:t>
-            </w:r>
-          </w:p>
-        </w:tc>
-      </w:tr>
-      <w:tr>
-        <w:tc>
-          <w:tcPr>
-            <w:tcW w:w="1998" w:type="dxa"/>
-          </w:tcPr>
-          <w:p>
-            <w:pPr>
-              <w:jc w:val="right"/>
-              <w:rPr>
-                <w:rFonts w:asciiTheme="majorHAnsi" w:hAnsiTheme="majorHAnsi"/>
-              </w:rPr>
-            </w:pPr>
-            <w:r>
-              <w:rPr>
-                <w:rFonts w:asciiTheme="majorHAnsi" w:hAnsiTheme="majorHAnsi"/>
-              </w:rPr>
-              <w:t>Preconditions:</w:t>
-            </w:r>
-          </w:p>
-        </w:tc>
-        <w:tc>
-          <w:tcPr>
-            <w:tcW w:w="7560" w:type="dxa"/>
-            <w:gridSpan w:val="3"/>
-          </w:tcPr>
-          <w:p>
-            <w:pPr>
-              <w:rPr>
-                <w:rFonts w:asciiTheme="majorHAnsi" w:hAnsiTheme="majorHAnsi"/>
-              </w:rPr>
-            </w:pPr>
-            <w:r>
-              <w:rPr>
-                <w:rFonts w:asciiTheme="majorHAnsi" w:hAnsiTheme="majorHAnsi"/>
-              </w:rPr>
-              <w:t>The user must be on the FUSwap platform</w:t>
-            </w:r>
-          </w:p>
-        </w:tc>
-      </w:tr>
-      <w:tr>
-        <w:tc>
-          <w:tcPr>
-            <w:tcW w:w="1998" w:type="dxa"/>
-          </w:tcPr>
-          <w:p>
-            <w:pPr>
-              <w:jc w:val="right"/>
-              <w:rPr>
-                <w:rFonts w:asciiTheme="majorHAnsi" w:hAnsiTheme="majorHAnsi"/>
-              </w:rPr>
-            </w:pPr>
-            <w:r>
-              <w:rPr>
-                <w:rFonts w:asciiTheme="majorHAnsi" w:hAnsiTheme="majorHAnsi"/>
-              </w:rPr>
-              <w:t>Postconditions:</w:t>
-            </w:r>
-          </w:p>
-        </w:tc>
-        <w:tc>
-          <w:tcPr>
-            <w:tcW w:w="7560" w:type="dxa"/>
-            <w:gridSpan w:val="3"/>
-          </w:tcPr>
-          <w:p>
-            <w:pPr>
-              <w:rPr>
-                <w:rFonts w:asciiTheme="majorHAnsi" w:hAnsiTheme="majorHAnsi"/>
-              </w:rPr>
-            </w:pPr>
-            <w:r>
-              <w:rPr>
-                <w:rFonts w:asciiTheme="majorHAnsi" w:hAnsiTheme="majorHAnsi"/>
-              </w:rPr>
-              <w:t>The goods are filtered according to the selected criteria</w:t>
-            </w:r>
-          </w:p>
-        </w:tc>
-      </w:tr>
-      <w:tr>
-        <w:tc>
-          <w:tcPr>
-            <w:tcW w:w="1998" w:type="dxa"/>
-          </w:tcPr>
-          <w:p>
-            <w:pPr>
-              <w:jc w:val="right"/>
-              <w:rPr>
-                <w:rFonts w:asciiTheme="majorHAnsi" w:hAnsiTheme="majorHAnsi"/>
-              </w:rPr>
-            </w:pPr>
-            <w:r>
-              <w:rPr>
-                <w:rFonts w:asciiTheme="majorHAnsi" w:hAnsiTheme="majorHAnsi"/>
-              </w:rPr>
-              <w:t>Normal Flow:</w:t>
-            </w:r>
-          </w:p>
-        </w:tc>
-        <w:tc>
-          <w:tcPr>
-            <w:tcW w:w="7560" w:type="dxa"/>
-            <w:gridSpan w:val="3"/>
-          </w:tcPr>
-          <w:p>
-            <w:pPr>
-              <w:rPr>
-                <w:rFonts w:asciiTheme="majorHAnsi" w:hAnsiTheme="majorHAnsi"/>
-              </w:rPr>
-            </w:pPr>
-            <w:r>
-              <w:rPr>
-                <w:rFonts w:asciiTheme="majorHAnsi" w:hAnsiTheme="majorHAnsi"/>
-              </w:rPr>
-              <w:t xml:space="preserve">1. </w:t>
-            </w:r>
-            <w:r>
-              <w:rPr>
-                <w:rFonts w:asciiTheme="majorHAnsi" w:hAnsiTheme="majorHAnsi"/>
-              </w:rPr>
-              <w:t>The user selects the filter option from the search results or listings</w:t>
-            </w:r>
-          </w:p>
-          <w:p>
-            <w:pPr>
-              <w:rPr>
-                <w:rFonts w:asciiTheme="majorHAnsi" w:hAnsiTheme="majorHAnsi"/>
-              </w:rPr>
-            </w:pPr>
-            <w:r>
-              <w:rPr>
-                <w:rFonts w:asciiTheme="majorHAnsi" w:hAnsiTheme="majorHAnsi"/>
-              </w:rPr>
-              <w:t>2.</w:t>
-            </w:r>
-            <w:r>
-              <w:t xml:space="preserve"> </w:t>
-            </w:r>
-            <w:r>
-              <w:rPr>
-                <w:rFonts w:asciiTheme="majorHAnsi" w:hAnsiTheme="majorHAnsi"/>
-              </w:rPr>
-              <w:t>The user chooses the criteria for filtering (e.g., category, price range, location)</w:t>
-            </w:r>
-          </w:p>
-          <w:p>
-            <w:pPr>
-              <w:rPr>
-                <w:rFonts w:asciiTheme="majorHAnsi" w:hAnsiTheme="majorHAnsi"/>
-              </w:rPr>
-            </w:pPr>
-            <w:r>
-              <w:rPr>
-                <w:rFonts w:asciiTheme="majorHAnsi" w:hAnsiTheme="majorHAnsi"/>
-              </w:rPr>
-              <w:t xml:space="preserve">3. </w:t>
-            </w:r>
-            <w:r>
-              <w:rPr>
-                <w:rFonts w:asciiTheme="majorHAnsi" w:hAnsiTheme="majorHAnsi"/>
-              </w:rPr>
-              <w:t>The system filters the goods based on the selected criteria and displays the updated list</w:t>
-            </w:r>
-          </w:p>
-        </w:tc>
-      </w:tr>
-      <w:tr>
-        <w:tc>
-          <w:tcPr>
-            <w:tcW w:w="1998" w:type="dxa"/>
-          </w:tcPr>
-          <w:p>
-            <w:pPr>
-              <w:jc w:val="right"/>
-              <w:rPr>
-                <w:rFonts w:asciiTheme="majorHAnsi" w:hAnsiTheme="majorHAnsi"/>
-              </w:rPr>
-            </w:pPr>
-            <w:r>
-              <w:rPr>
-                <w:rFonts w:asciiTheme="majorHAnsi" w:hAnsiTheme="majorHAnsi"/>
-              </w:rPr>
-              <w:t>Priority:</w:t>
-            </w:r>
-          </w:p>
-        </w:tc>
-        <w:tc>
-          <w:tcPr>
-            <w:tcW w:w="7560" w:type="dxa"/>
-            <w:gridSpan w:val="3"/>
-          </w:tcPr>
-          <w:p>
-            <w:pPr>
-              <w:rPr>
-                <w:rFonts w:asciiTheme="majorHAnsi" w:hAnsiTheme="majorHAnsi"/>
-              </w:rPr>
-            </w:pPr>
-            <w:r>
-              <w:rPr>
-                <w:rFonts w:asciiTheme="majorHAnsi" w:hAnsiTheme="majorHAnsi"/>
-              </w:rPr>
-              <w:t>Medium</w:t>
-            </w:r>
-          </w:p>
-        </w:tc>
-      </w:tr>
-      <w:tr>
-        <w:tc>
-          <w:tcPr>
-            <w:tcW w:w="1998" w:type="dxa"/>
-          </w:tcPr>
-          <w:p>
-            <w:pPr>
-              <w:jc w:val="right"/>
-              <w:rPr>
-                <w:rFonts w:asciiTheme="majorHAnsi" w:hAnsiTheme="majorHAnsi"/>
-              </w:rPr>
-            </w:pPr>
-            <w:r>
-              <w:rPr>
-                <w:rFonts w:asciiTheme="majorHAnsi" w:hAnsiTheme="majorHAnsi"/>
-              </w:rPr>
-              <w:t>Business Rules:</w:t>
-            </w:r>
-          </w:p>
-        </w:tc>
-        <w:tc>
-          <w:tcPr>
-            <w:tcW w:w="7560" w:type="dxa"/>
-            <w:gridSpan w:val="3"/>
-          </w:tcPr>
-          <w:p>
-            <w:pPr>
-              <w:rPr>
-                <w:rFonts w:asciiTheme="majorHAnsi" w:hAnsiTheme="majorHAnsi"/>
-                <w:b/>
-                <w:color w:val="FF0000"/>
-              </w:rPr>
-            </w:pPr>
-            <w:r>
-              <w:rPr>
-                <w:rFonts w:asciiTheme="majorHAnsi" w:hAnsiTheme="majorHAnsi"/>
-                <w:b/>
-                <w:color w:val="FF0000"/>
-              </w:rPr>
-              <w:t>Filtering options must be relevant and useful to the user</w:t>
-            </w:r>
-          </w:p>
-        </w:tc>
-      </w:tr>
-    </w:tbl>
-    <w:p>
-      <w:pPr>
-        <w:rPr>
-          <w:rFonts w:asciiTheme="majorHAnsi" w:hAnsiTheme="majorHAnsi" w:cstheme="majorHAnsi"/>
-          <w:color w:val="000000"/>
-        </w:rPr>
-      </w:pPr>
-    </w:p>
-    <w:p>
-      <w:pPr>
-        <w:pStyle w:val="Heading3"/>
-      </w:pPr>
-      <w:r>
-        <w:t>o</w:t>
+        <w:t>n</w:t>
       </w:r>
       <w:r>
         <w:t>. Authorization</w:t>
@@ -17885,7 +17316,7 @@
                 <w:rFonts w:asciiTheme="majorHAnsi" w:hAnsiTheme="majorHAnsi"/>
                 <w:b/>
               </w:rPr>
-              <w:t>5</w:t>
+              <w:t>4</w:t>
             </w:r>
             <w:r>
               <w:rPr>
@@ -18180,6 +17611,7 @@
               <w:rPr>
                 <w:rFonts w:asciiTheme="majorHAnsi" w:hAnsiTheme="majorHAnsi"/>
               </w:rPr>
+              <w:lastRenderedPageBreak/>
               <w:t>Postconditions:</w:t>
             </w:r>
           </w:p>
@@ -18368,24 +17800,12 @@
     </w:p>
     <w:p>
       <w:pPr>
-        <w:ind w:left="360"/>
-        <w:rPr>
-          <w:rFonts w:asciiTheme="majorHAnsi" w:hAnsiTheme="majorHAnsi" w:cstheme="majorHAnsi"/>
-          <w:color w:val="000000"/>
-        </w:rPr>
+        <w:pStyle w:val="Heading3"/>
       </w:pPr>
       <w:r>
-        <w:rPr>
-          <w:rFonts w:asciiTheme="majorHAnsi" w:hAnsiTheme="majorHAnsi" w:cstheme="majorHAnsi"/>
-          <w:color w:val="000000"/>
-        </w:rPr>
-        <w:t>p</w:t>
+        <w:t>o</w:t>
       </w:r>
       <w:r>
-        <w:rPr>
-          <w:rFonts w:asciiTheme="majorHAnsi" w:hAnsiTheme="majorHAnsi" w:cstheme="majorHAnsi"/>
-          <w:color w:val="000000"/>
-        </w:rPr>
         <w:t>. Manage personal’s information</w:t>
       </w:r>
     </w:p>
@@ -18461,7 +17881,7 @@
                 <w:rFonts w:asciiTheme="majorHAnsi" w:hAnsiTheme="majorHAnsi"/>
                 <w:b/>
               </w:rPr>
-              <w:t>6</w:t>
+              <w:t>5</w:t>
             </w:r>
             <w:r>
               <w:rPr>
@@ -18507,7 +17927,7 @@
               <w:rPr>
                 <w:rFonts w:asciiTheme="majorHAnsi" w:hAnsiTheme="majorHAnsi"/>
               </w:rPr>
-              <w:t>Nguyen Anh</w:t>
+              <w:t>Nhat Phi</w:t>
             </w:r>
           </w:p>
         </w:tc>
@@ -18682,7 +18102,6 @@
               <w:rPr>
                 <w:rFonts w:asciiTheme="majorHAnsi" w:hAnsiTheme="majorHAnsi"/>
               </w:rPr>
-              <w:lastRenderedPageBreak/>
               <w:t>Trigger:</w:t>
             </w:r>
           </w:p>
@@ -18992,7 +18411,7 @@
         <w:pStyle w:val="Heading3"/>
       </w:pPr>
       <w:r>
-        <w:t>q</w:t>
+        <w:t>p</w:t>
       </w:r>
       <w:r>
         <w:t>. Moderate posts</w:t>
@@ -19070,7 +18489,7 @@
                 <w:rFonts w:asciiTheme="majorHAnsi" w:hAnsiTheme="majorHAnsi"/>
                 <w:b/>
               </w:rPr>
-              <w:t>7</w:t>
+              <w:t>6</w:t>
             </w:r>
             <w:r>
               <w:rPr>
@@ -19449,6 +18868,7 @@
               <w:rPr>
                 <w:rFonts w:asciiTheme="majorHAnsi" w:hAnsiTheme="majorHAnsi"/>
               </w:rPr>
+              <w:lastRenderedPageBreak/>
               <w:t>2.</w:t>
             </w:r>
             <w:r>
@@ -19523,6 +18943,7 @@
               <w:rPr>
                 <w:rFonts w:asciiTheme="majorHAnsi" w:hAnsiTheme="majorHAnsi"/>
               </w:rPr>
+              <w:lastRenderedPageBreak/>
               <w:t>Priority:</w:t>
             </w:r>
           </w:p>
@@ -19606,7 +19027,7 @@
         <w:pStyle w:val="Heading3"/>
       </w:pPr>
       <w:r>
-        <w:t>r</w:t>
+        <w:t>q</w:t>
       </w:r>
       <w:r>
         <w:t>. Moderatore reports</w:t>
@@ -19684,7 +19105,7 @@
                 <w:rFonts w:asciiTheme="majorHAnsi" w:hAnsiTheme="majorHAnsi"/>
                 <w:b/>
               </w:rPr>
-              <w:t>8</w:t>
+              <w:t>7</w:t>
             </w:r>
             <w:r>
               <w:rPr>
@@ -19945,7 +19366,6 @@
               <w:rPr>
                 <w:rFonts w:asciiTheme="majorHAnsi" w:hAnsiTheme="majorHAnsi"/>
               </w:rPr>
-              <w:lastRenderedPageBreak/>
               <w:t>Preconditions:</w:t>
             </w:r>
           </w:p>
@@ -20215,7 +19635,7 @@
         <w:pStyle w:val="Heading3"/>
       </w:pPr>
       <w:r>
-        <w:t>s</w:t>
+        <w:t>r</w:t>
       </w:r>
       <w:r>
         <w:t>. Manage user accounts</w:t>
@@ -20286,7 +19706,14 @@
                 <w:rFonts w:asciiTheme="majorHAnsi" w:hAnsiTheme="majorHAnsi"/>
                 <w:b/>
               </w:rPr>
-              <w:t>19</w:t>
+              <w:t>1</w:t>
+            </w:r>
+            <w:r>
+              <w:rPr>
+                <w:rFonts w:asciiTheme="majorHAnsi" w:hAnsiTheme="majorHAnsi"/>
+                <w:b/>
+              </w:rPr>
+              <w:t>8</w:t>
             </w:r>
             <w:r>
               <w:rPr>
@@ -20686,6 +20113,7 @@
               <w:rPr>
                 <w:rFonts w:asciiTheme="majorHAnsi" w:hAnsiTheme="majorHAnsi"/>
               </w:rPr>
+              <w:lastRenderedPageBreak/>
               <w:t>2.</w:t>
             </w:r>
             <w:r>
@@ -20851,6 +20279,7 @@
               <w:rPr>
                 <w:rFonts w:asciiTheme="majorHAnsi" w:hAnsiTheme="majorHAnsi"/>
               </w:rPr>
+              <w:lastRenderedPageBreak/>
               <w:t>Priority:</w:t>
             </w:r>
           </w:p>
@@ -20933,7 +20362,6 @@
         <w:pStyle w:val="Heading1"/>
       </w:pPr>
       <w:r>
-        <w:lastRenderedPageBreak/>
         <w:t>III. Non-Functional Requirements</w:t>
       </w:r>
     </w:p>
@@ -21252,6 +20680,7 @@
               <w:rPr>
                 <w:rFonts w:asciiTheme="majorHAnsi" w:hAnsiTheme="majorHAnsi" w:cstheme="majorHAnsi"/>
               </w:rPr>
+              <w:lastRenderedPageBreak/>
               <w:t>UC01</w:t>
             </w:r>
           </w:p>
@@ -23389,6 +22818,88 @@
         <w:tc>
           <w:tcPr>
             <w:tcW w:w="1820" w:type="dxa"/>
+            <w:vMerge/>
+          </w:tcPr>
+          <w:p>
+            <w:pPr>
+              <w:jc w:val="center"/>
+              <w:rPr>
+                <w:rFonts w:asciiTheme="majorHAnsi" w:hAnsiTheme="majorHAnsi" w:cstheme="majorHAnsi"/>
+              </w:rPr>
+            </w:pPr>
+          </w:p>
+        </w:tc>
+        <w:tc>
+          <w:tcPr>
+            <w:tcW w:w="2109" w:type="dxa"/>
+            <w:vMerge/>
+          </w:tcPr>
+          <w:p>
+            <w:pPr>
+              <w:jc w:val="center"/>
+              <w:rPr>
+                <w:rFonts w:asciiTheme="majorHAnsi" w:hAnsiTheme="majorHAnsi" w:cstheme="majorHAnsi"/>
+              </w:rPr>
+            </w:pPr>
+          </w:p>
+        </w:tc>
+        <w:tc>
+          <w:tcPr>
+            <w:tcW w:w="1809" w:type="dxa"/>
+            <w:vMerge/>
+          </w:tcPr>
+          <w:p>
+            <w:pPr>
+              <w:jc w:val="center"/>
+              <w:rPr>
+                <w:rFonts w:asciiTheme="majorHAnsi" w:hAnsiTheme="majorHAnsi" w:cstheme="majorHAnsi"/>
+              </w:rPr>
+            </w:pPr>
+          </w:p>
+        </w:tc>
+        <w:tc>
+          <w:tcPr>
+            <w:tcW w:w="1794" w:type="dxa"/>
+          </w:tcPr>
+          <w:p>
+            <w:pPr>
+              <w:jc w:val="center"/>
+              <w:rPr>
+                <w:rFonts w:asciiTheme="majorHAnsi" w:hAnsiTheme="majorHAnsi" w:cstheme="majorHAnsi"/>
+              </w:rPr>
+            </w:pPr>
+            <w:r>
+              <w:rPr>
+                <w:rFonts w:asciiTheme="majorHAnsi" w:hAnsiTheme="majorHAnsi" w:cstheme="majorHAnsi"/>
+              </w:rPr>
+              <w:t>25</w:t>
+            </w:r>
+          </w:p>
+        </w:tc>
+        <w:tc>
+          <w:tcPr>
+            <w:tcW w:w="2998" w:type="dxa"/>
+          </w:tcPr>
+          <w:p>
+            <w:pPr>
+              <w:jc w:val="center"/>
+              <w:rPr>
+                <w:rFonts w:asciiTheme="majorHAnsi" w:hAnsiTheme="majorHAnsi" w:cstheme="majorHAnsi"/>
+              </w:rPr>
+            </w:pPr>
+            <w:r>
+              <w:rPr>
+                <w:rFonts w:asciiTheme="majorHAnsi" w:hAnsiTheme="majorHAnsi" w:cstheme="majorHAnsi"/>
+              </w:rPr>
+              <w:t>Post id must have 5 characters</w:t>
+            </w:r>
+          </w:p>
+        </w:tc>
+      </w:tr>
+      <w:tr>
+        <w:tc>
+          <w:tcPr>
+            <w:tcW w:w="1820" w:type="dxa"/>
           </w:tcPr>
           <w:p>
             <w:pPr>
@@ -23458,7 +22969,13 @@
               <w:rPr>
                 <w:rFonts w:asciiTheme="majorHAnsi" w:hAnsiTheme="majorHAnsi" w:cstheme="majorHAnsi"/>
               </w:rPr>
-              <w:t>25</w:t>
+              <w:t>2</w:t>
+            </w:r>
+            <w:r>
+              <w:rPr>
+                <w:rFonts w:asciiTheme="majorHAnsi" w:hAnsiTheme="majorHAnsi" w:cstheme="majorHAnsi"/>
+              </w:rPr>
+              <w:t>6</w:t>
             </w:r>
           </w:p>
         </w:tc>
@@ -23478,103 +22995,6 @@
                 <w:rFonts w:asciiTheme="majorHAnsi" w:hAnsiTheme="majorHAnsi" w:cstheme="majorHAnsi"/>
               </w:rPr>
               <w:t>Users can view their transactions</w:t>
-            </w:r>
-          </w:p>
-        </w:tc>
-      </w:tr>
-      <w:tr>
-        <w:tc>
-          <w:tcPr>
-            <w:tcW w:w="1820" w:type="dxa"/>
-          </w:tcPr>
-          <w:p>
-            <w:pPr>
-              <w:jc w:val="center"/>
-              <w:rPr>
-                <w:rFonts w:asciiTheme="majorHAnsi" w:hAnsiTheme="majorHAnsi" w:cstheme="majorHAnsi"/>
-              </w:rPr>
-            </w:pPr>
-            <w:r>
-              <w:rPr>
-                <w:rFonts w:asciiTheme="majorHAnsi" w:hAnsiTheme="majorHAnsi" w:cstheme="majorHAnsi"/>
-              </w:rPr>
-              <w:t>UC10</w:t>
-            </w:r>
-          </w:p>
-        </w:tc>
-        <w:tc>
-          <w:tcPr>
-            <w:tcW w:w="2109" w:type="dxa"/>
-          </w:tcPr>
-          <w:p>
-            <w:pPr>
-              <w:jc w:val="center"/>
-              <w:rPr>
-                <w:rFonts w:asciiTheme="majorHAnsi" w:hAnsiTheme="majorHAnsi" w:cstheme="majorHAnsi"/>
-              </w:rPr>
-            </w:pPr>
-            <w:r>
-              <w:rPr>
-                <w:rFonts w:asciiTheme="majorHAnsi" w:hAnsiTheme="majorHAnsi" w:cstheme="majorHAnsi"/>
-              </w:rPr>
-              <w:t>Input post id</w:t>
-            </w:r>
-          </w:p>
-        </w:tc>
-        <w:tc>
-          <w:tcPr>
-            <w:tcW w:w="1809" w:type="dxa"/>
-          </w:tcPr>
-          <w:p>
-            <w:pPr>
-              <w:jc w:val="center"/>
-              <w:rPr>
-                <w:rFonts w:asciiTheme="majorHAnsi" w:hAnsiTheme="majorHAnsi" w:cstheme="majorHAnsi"/>
-              </w:rPr>
-            </w:pPr>
-            <w:r>
-              <w:rPr>
-                <w:rFonts w:asciiTheme="majorHAnsi" w:hAnsiTheme="majorHAnsi" w:cstheme="majorHAnsi"/>
-              </w:rPr>
-              <w:t>IPI</w:t>
-            </w:r>
-          </w:p>
-        </w:tc>
-        <w:tc>
-          <w:tcPr>
-            <w:tcW w:w="1794" w:type="dxa"/>
-          </w:tcPr>
-          <w:p>
-            <w:pPr>
-              <w:jc w:val="center"/>
-              <w:rPr>
-                <w:rFonts w:asciiTheme="majorHAnsi" w:hAnsiTheme="majorHAnsi" w:cstheme="majorHAnsi"/>
-              </w:rPr>
-            </w:pPr>
-            <w:r>
-              <w:rPr>
-                <w:rFonts w:asciiTheme="majorHAnsi" w:hAnsiTheme="majorHAnsi" w:cstheme="majorHAnsi"/>
-              </w:rPr>
-              <w:t>26</w:t>
-            </w:r>
-          </w:p>
-        </w:tc>
-        <w:tc>
-          <w:tcPr>
-            <w:tcW w:w="2998" w:type="dxa"/>
-          </w:tcPr>
-          <w:p>
-            <w:pPr>
-              <w:jc w:val="center"/>
-              <w:rPr>
-                <w:rFonts w:asciiTheme="majorHAnsi" w:hAnsiTheme="majorHAnsi" w:cstheme="majorHAnsi"/>
-              </w:rPr>
-            </w:pPr>
-            <w:r>
-              <w:rPr>
-                <w:rFonts w:asciiTheme="majorHAnsi" w:hAnsiTheme="majorHAnsi" w:cstheme="majorHAnsi"/>
-              </w:rPr>
-              <w:t>Post id must have 5 characters</w:t>
             </w:r>
           </w:p>
         </w:tc>
@@ -23597,7 +23017,13 @@
               <w:rPr>
                 <w:rFonts w:asciiTheme="majorHAnsi" w:hAnsiTheme="majorHAnsi" w:cstheme="majorHAnsi"/>
               </w:rPr>
-              <w:t>UC11</w:t>
+              <w:t>UC1</w:t>
+            </w:r>
+            <w:r>
+              <w:rPr>
+                <w:rFonts w:asciiTheme="majorHAnsi" w:hAnsiTheme="majorHAnsi" w:cstheme="majorHAnsi"/>
+              </w:rPr>
+              <w:t>0</w:t>
             </w:r>
           </w:p>
         </w:tc>
@@ -23658,7 +23084,13 @@
               <w:rPr>
                 <w:rFonts w:asciiTheme="majorHAnsi" w:hAnsiTheme="majorHAnsi" w:cstheme="majorHAnsi"/>
               </w:rPr>
-              <w:t>27</w:t>
+              <w:t>2</w:t>
+            </w:r>
+            <w:r>
+              <w:rPr>
+                <w:rFonts w:asciiTheme="majorHAnsi" w:hAnsiTheme="majorHAnsi" w:cstheme="majorHAnsi"/>
+              </w:rPr>
+              <w:t>7</w:t>
             </w:r>
           </w:p>
         </w:tc>
@@ -23946,7 +23378,13 @@
               <w:rPr>
                 <w:rFonts w:asciiTheme="majorHAnsi" w:hAnsiTheme="majorHAnsi" w:cstheme="majorHAnsi"/>
               </w:rPr>
-              <w:t>UC12</w:t>
+              <w:t>UC1</w:t>
+            </w:r>
+            <w:r>
+              <w:rPr>
+                <w:rFonts w:asciiTheme="majorHAnsi" w:hAnsiTheme="majorHAnsi" w:cstheme="majorHAnsi"/>
+              </w:rPr>
+              <w:t>1</w:t>
             </w:r>
           </w:p>
         </w:tc>
@@ -24213,7 +23651,13 @@
               <w:rPr>
                 <w:rFonts w:asciiTheme="majorHAnsi" w:hAnsiTheme="majorHAnsi" w:cstheme="majorHAnsi"/>
               </w:rPr>
-              <w:t>UC13</w:t>
+              <w:t>UC</w:t>
+            </w:r>
+            <w:r>
+              <w:rPr>
+                <w:rFonts w:asciiTheme="majorHAnsi" w:hAnsiTheme="majorHAnsi" w:cstheme="majorHAnsi"/>
+              </w:rPr>
+              <w:t>12</w:t>
             </w:r>
           </w:p>
         </w:tc>
@@ -24562,7 +24006,13 @@
               <w:rPr>
                 <w:rFonts w:asciiTheme="majorHAnsi" w:hAnsiTheme="majorHAnsi" w:cstheme="majorHAnsi"/>
               </w:rPr>
-              <w:t>UC14</w:t>
+              <w:t>UC</w:t>
+            </w:r>
+            <w:r>
+              <w:rPr>
+                <w:rFonts w:asciiTheme="majorHAnsi" w:hAnsiTheme="majorHAnsi" w:cstheme="majorHAnsi"/>
+              </w:rPr>
+              <w:t>13</w:t>
             </w:r>
           </w:p>
         </w:tc>
@@ -24993,13 +24443,13 @@
               <w:rPr>
                 <w:rFonts w:asciiTheme="majorHAnsi" w:hAnsiTheme="majorHAnsi" w:cstheme="majorHAnsi"/>
               </w:rPr>
-              <w:t>UC1</w:t>
-            </w:r>
-            <w:r>
-              <w:rPr>
-                <w:rFonts w:asciiTheme="majorHAnsi" w:hAnsiTheme="majorHAnsi" w:cstheme="majorHAnsi"/>
-              </w:rPr>
-              <w:t>5</w:t>
+              <w:t>UC</w:t>
+            </w:r>
+            <w:r>
+              <w:rPr>
+                <w:rFonts w:asciiTheme="majorHAnsi" w:hAnsiTheme="majorHAnsi" w:cstheme="majorHAnsi"/>
+              </w:rPr>
+              <w:t>14</w:t>
             </w:r>
           </w:p>
         </w:tc>
@@ -25460,13 +24910,13 @@
               <w:rPr>
                 <w:rFonts w:asciiTheme="majorHAnsi" w:hAnsiTheme="majorHAnsi" w:cstheme="majorHAnsi"/>
               </w:rPr>
-              <w:t>UC1</w:t>
-            </w:r>
-            <w:r>
-              <w:rPr>
-                <w:rFonts w:asciiTheme="majorHAnsi" w:hAnsiTheme="majorHAnsi" w:cstheme="majorHAnsi"/>
-              </w:rPr>
-              <w:t>6</w:t>
+              <w:t>UC</w:t>
+            </w:r>
+            <w:r>
+              <w:rPr>
+                <w:rFonts w:asciiTheme="majorHAnsi" w:hAnsiTheme="majorHAnsi" w:cstheme="majorHAnsi"/>
+              </w:rPr>
+              <w:t>15</w:t>
             </w:r>
           </w:p>
         </w:tc>
@@ -25821,13 +25271,13 @@
               <w:rPr>
                 <w:rFonts w:asciiTheme="majorHAnsi" w:hAnsiTheme="majorHAnsi" w:cstheme="majorHAnsi"/>
               </w:rPr>
-              <w:t>UC1</w:t>
-            </w:r>
-            <w:r>
-              <w:rPr>
-                <w:rFonts w:asciiTheme="majorHAnsi" w:hAnsiTheme="majorHAnsi" w:cstheme="majorHAnsi"/>
-              </w:rPr>
-              <w:t>7</w:t>
+              <w:t>UC</w:t>
+            </w:r>
+            <w:r>
+              <w:rPr>
+                <w:rFonts w:asciiTheme="majorHAnsi" w:hAnsiTheme="majorHAnsi" w:cstheme="majorHAnsi"/>
+              </w:rPr>
+              <w:t>16</w:t>
             </w:r>
           </w:p>
         </w:tc>
@@ -26112,13 +25562,13 @@
               <w:rPr>
                 <w:rFonts w:asciiTheme="majorHAnsi" w:hAnsiTheme="majorHAnsi" w:cstheme="majorHAnsi"/>
               </w:rPr>
-              <w:t>UC1</w:t>
-            </w:r>
-            <w:r>
-              <w:rPr>
-                <w:rFonts w:asciiTheme="majorHAnsi" w:hAnsiTheme="majorHAnsi" w:cstheme="majorHAnsi"/>
-              </w:rPr>
-              <w:t>8</w:t>
+              <w:t>UC</w:t>
+            </w:r>
+            <w:r>
+              <w:rPr>
+                <w:rFonts w:asciiTheme="majorHAnsi" w:hAnsiTheme="majorHAnsi" w:cstheme="majorHAnsi"/>
+              </w:rPr>
+              <w:t>17</w:t>
             </w:r>
           </w:p>
         </w:tc>
@@ -26403,13 +25853,14 @@
               <w:rPr>
                 <w:rFonts w:asciiTheme="majorHAnsi" w:hAnsiTheme="majorHAnsi" w:cstheme="majorHAnsi"/>
               </w:rPr>
+              <w:lastRenderedPageBreak/>
               <w:t>UC</w:t>
             </w:r>
             <w:r>
               <w:rPr>
                 <w:rFonts w:asciiTheme="majorHAnsi" w:hAnsiTheme="majorHAnsi" w:cstheme="majorHAnsi"/>
               </w:rPr>
-              <w:t>19</w:t>
+              <w:t>18</w:t>
             </w:r>
           </w:p>
         </w:tc>
@@ -30470,7 +29921,7 @@
     <w:uiPriority w:val="9"/>
     <w:unhideWhenUsed/>
     <w:qFormat/>
-    <w:rsid w:val="00CC77D2"/>
+    <w:rsid w:val="007B0FE1"/>
     <w:pPr>
       <w:keepNext/>
       <w:keepLines/>
@@ -30479,13 +29930,8 @@
       <w:outlineLvl w:val="2"/>
     </w:pPr>
     <w:rPr>
-      <w:rFonts w:asciiTheme="majorHAnsi" w:eastAsiaTheme="majorEastAsia" w:hAnsiTheme="majorHAnsi" w:cstheme="majorBidi"/>
-      <w:b/>
-      <w:bCs/>
-      <w:i/>
-      <w:iCs/>
-      <w:sz w:val="24"/>
-      <w:szCs w:val="24"/>
+      <w:rFonts w:asciiTheme="majorHAnsi" w:eastAsiaTheme="majorEastAsia" w:hAnsiTheme="majorHAnsi" w:cstheme="majorHAnsi"/>
+      <w:color w:val="000000"/>
     </w:rPr>
   </w:style>
   <w:style w:type="paragraph" w:styleId="Heading4">
@@ -30560,7 +30006,6 @@
   <w:style w:type="character" w:default="1" w:styleId="DefaultParagraphFont">
     <w:name w:val="Default Paragraph Font"/>
     <w:uiPriority w:val="1"/>
-    <w:semiHidden/>
     <w:unhideWhenUsed/>
   </w:style>
   <w:style w:type="table" w:default="1" w:styleId="TableNormal">
@@ -30649,15 +30094,10 @@
     <w:basedOn w:val="DefaultParagraphFont"/>
     <w:link w:val="Heading3"/>
     <w:uiPriority w:val="9"/>
-    <w:rsid w:val="00CC77D2"/>
+    <w:rsid w:val="007B0FE1"/>
     <w:rPr>
-      <w:rFonts w:asciiTheme="majorHAnsi" w:eastAsiaTheme="majorEastAsia" w:hAnsiTheme="majorHAnsi" w:cstheme="majorBidi"/>
-      <w:b/>
-      <w:bCs/>
-      <w:i/>
-      <w:iCs/>
-      <w:sz w:val="24"/>
-      <w:szCs w:val="24"/>
+      <w:rFonts w:asciiTheme="majorHAnsi" w:eastAsiaTheme="majorEastAsia" w:hAnsiTheme="majorHAnsi" w:cstheme="majorHAnsi"/>
+      <w:color w:val="000000"/>
     </w:rPr>
   </w:style>
   <w:style w:type="table" w:customStyle="1" w:styleId="Kiu2">
@@ -30937,7 +30377,7 @@
     </w:pPr>
     <w:rPr>
       <w:rFonts w:ascii="Arial" w:eastAsia="Times New Roman" w:hAnsi="Arial" w:cs="Times New Roman"/>
-      <w:i w:val="0"/>
+      <w:i/>
       <w:szCs w:val="20"/>
       <w:lang w:val="en-US"/>
     </w:rPr>

</xml_diff>

<commit_message>
Update SRS, remove duplicate test case in Authorization
</commit_message>
<xml_diff>
--- a/Report/FUSwap_SRS.docx
+++ b/Report/FUSwap_SRS.docx
@@ -5095,9 +5095,9 @@
           <w:noProof/>
         </w:rPr>
         <w:drawing>
-          <wp:inline distT="0" distB="0" distL="0" distR="0" wp14:anchorId="20A80CA3" wp14:editId="01100142">
-            <wp:extent cx="5806440" cy="4270806"/>
-            <wp:effectExtent l="0" t="0" r="3810" b="0"/>
+          <wp:inline distT="0" distB="0" distL="0" distR="0" wp14:anchorId="20A80CA3" wp14:editId="3F97087D">
+            <wp:extent cx="5820918" cy="4281453"/>
+            <wp:effectExtent l="0" t="0" r="8890" b="5080"/>
             <wp:docPr id="13" name="Picture 13"/>
             <wp:cNvGraphicFramePr>
               <a:graphicFrameLocks xmlns:a="http://schemas.openxmlformats.org/drawingml/2006/main" noChangeAspect="1"/>
@@ -5124,7 +5124,7 @@
                   <pic:spPr>
                     <a:xfrm>
                       <a:off x="0" y="0"/>
-                      <a:ext cx="5820918" cy="4281455"/>
+                      <a:ext cx="5820918" cy="4281453"/>
                     </a:xfrm>
                     <a:prstGeom prst="rect">
                       <a:avLst/>
@@ -13763,14 +13763,7 @@
                 <w:rFonts w:asciiTheme="majorHAnsi" w:hAnsiTheme="majorHAnsi"/>
                 <w:b/>
               </w:rPr>
-              <w:t>08</w:t>
-            </w:r>
-            <w:r>
-              <w:rPr>
-                <w:rFonts w:asciiTheme="majorHAnsi" w:hAnsiTheme="majorHAnsi"/>
-                <w:b/>
-              </w:rPr>
-              <w:t xml:space="preserve"> – </w:t>
+              <w:t xml:space="preserve">08 – </w:t>
             </w:r>
             <w:r>
               <w:rPr>
@@ -22026,7 +22019,31 @@
               <w:rPr>
                 <w:rFonts w:asciiTheme="majorHAnsi" w:hAnsiTheme="majorHAnsi" w:cstheme="majorHAnsi"/>
               </w:rPr>
-              <w:t xml:space="preserve">Title must be 5 – 50 </w:t>
+              <w:t xml:space="preserve">Title must be </w:t>
+            </w:r>
+            <w:r>
+              <w:rPr>
+                <w:rFonts w:asciiTheme="majorHAnsi" w:hAnsiTheme="majorHAnsi" w:cstheme="majorHAnsi"/>
+              </w:rPr>
+              <w:t>10</w:t>
+            </w:r>
+            <w:r>
+              <w:rPr>
+                <w:rFonts w:asciiTheme="majorHAnsi" w:hAnsiTheme="majorHAnsi" w:cstheme="majorHAnsi"/>
+              </w:rPr>
+              <w:t xml:space="preserve"> – </w:t>
+            </w:r>
+            <w:r>
+              <w:rPr>
+                <w:rFonts w:asciiTheme="majorHAnsi" w:hAnsiTheme="majorHAnsi" w:cstheme="majorHAnsi"/>
+              </w:rPr>
+              <w:t>100</w:t>
+            </w:r>
+            <w:r>
+              <w:rPr>
+                <w:rFonts w:asciiTheme="majorHAnsi" w:hAnsiTheme="majorHAnsi" w:cstheme="majorHAnsi"/>
+              </w:rPr>
+              <w:t xml:space="preserve"> </w:t>
             </w:r>
             <w:r>
               <w:rPr>
@@ -22202,7 +22219,19 @@
               <w:rPr>
                 <w:rFonts w:asciiTheme="majorHAnsi" w:hAnsiTheme="majorHAnsi" w:cstheme="majorHAnsi"/>
               </w:rPr>
-              <w:t xml:space="preserve">Content must be 10 – 200 </w:t>
+              <w:t xml:space="preserve">Content must be </w:t>
+            </w:r>
+            <w:r>
+              <w:rPr>
+                <w:rFonts w:asciiTheme="majorHAnsi" w:hAnsiTheme="majorHAnsi" w:cstheme="majorHAnsi"/>
+              </w:rPr>
+              <w:t>30</w:t>
+            </w:r>
+            <w:r>
+              <w:rPr>
+                <w:rFonts w:asciiTheme="majorHAnsi" w:hAnsiTheme="majorHAnsi" w:cstheme="majorHAnsi"/>
+              </w:rPr>
+              <w:t xml:space="preserve"> – 200 </w:t>
             </w:r>
             <w:r>
               <w:rPr>
@@ -23109,7 +23138,31 @@
               <w:rPr>
                 <w:rFonts w:asciiTheme="majorHAnsi" w:hAnsiTheme="majorHAnsi" w:cstheme="majorHAnsi"/>
               </w:rPr>
-              <w:t>Feedback content must be 10 – 50 characters long</w:t>
+              <w:t xml:space="preserve">Feedback content must be </w:t>
+            </w:r>
+            <w:r>
+              <w:rPr>
+                <w:rFonts w:asciiTheme="majorHAnsi" w:hAnsiTheme="majorHAnsi" w:cstheme="majorHAnsi"/>
+              </w:rPr>
+              <w:t>5</w:t>
+            </w:r>
+            <w:r>
+              <w:rPr>
+                <w:rFonts w:asciiTheme="majorHAnsi" w:hAnsiTheme="majorHAnsi" w:cstheme="majorHAnsi"/>
+              </w:rPr>
+              <w:t xml:space="preserve"> – </w:t>
+            </w:r>
+            <w:r>
+              <w:rPr>
+                <w:rFonts w:asciiTheme="majorHAnsi" w:hAnsiTheme="majorHAnsi" w:cstheme="majorHAnsi"/>
+              </w:rPr>
+              <w:t xml:space="preserve">200 </w:t>
+            </w:r>
+            <w:r>
+              <w:rPr>
+                <w:rFonts w:asciiTheme="majorHAnsi" w:hAnsiTheme="majorHAnsi" w:cstheme="majorHAnsi"/>
+              </w:rPr>
+              <w:t>characters long</w:t>
             </w:r>
           </w:p>
         </w:tc>
@@ -23464,7 +23517,19 @@
               <w:rPr>
                 <w:rFonts w:asciiTheme="majorHAnsi" w:hAnsiTheme="majorHAnsi" w:cstheme="majorHAnsi"/>
               </w:rPr>
-              <w:t>Report content must be 10 – 200 characters long</w:t>
+              <w:t xml:space="preserve">Report content must be </w:t>
+            </w:r>
+            <w:r>
+              <w:rPr>
+                <w:rFonts w:asciiTheme="majorHAnsi" w:hAnsiTheme="majorHAnsi" w:cstheme="majorHAnsi"/>
+              </w:rPr>
+              <w:t>30</w:t>
+            </w:r>
+            <w:r>
+              <w:rPr>
+                <w:rFonts w:asciiTheme="majorHAnsi" w:hAnsiTheme="majorHAnsi" w:cstheme="majorHAnsi"/>
+              </w:rPr>
+              <w:t xml:space="preserve"> – 200 characters long</w:t>
             </w:r>
           </w:p>
         </w:tc>
@@ -24711,7 +24776,19 @@
               <w:rPr>
                 <w:rFonts w:asciiTheme="majorHAnsi" w:hAnsiTheme="majorHAnsi" w:cstheme="majorHAnsi"/>
               </w:rPr>
-              <w:t>Moderators cannot access the administrator pages</w:t>
+              <w:t xml:space="preserve">Moderators cannot access the </w:t>
+            </w:r>
+            <w:r>
+              <w:rPr>
+                <w:rFonts w:asciiTheme="majorHAnsi" w:hAnsiTheme="majorHAnsi" w:cstheme="majorHAnsi"/>
+              </w:rPr>
+              <w:t xml:space="preserve">customer and </w:t>
+            </w:r>
+            <w:r>
+              <w:rPr>
+                <w:rFonts w:asciiTheme="majorHAnsi" w:hAnsiTheme="majorHAnsi" w:cstheme="majorHAnsi"/>
+              </w:rPr>
+              <w:t>administrator pages</w:t>
             </w:r>
           </w:p>
         </w:tc>
@@ -24799,7 +24876,122 @@
               <w:rPr>
                 <w:rFonts w:asciiTheme="majorHAnsi" w:hAnsiTheme="majorHAnsi" w:cstheme="majorHAnsi"/>
               </w:rPr>
-              <w:t>Admins can access the customer, administrator and moderator pages</w:t>
+              <w:t>Admins can access the administrator and moderator pages</w:t>
+            </w:r>
+          </w:p>
+        </w:tc>
+      </w:tr>
+      <w:tr>
+        <w:tc>
+          <w:tcPr>
+            <w:tcW w:w="1820" w:type="dxa"/>
+            <w:vMerge w:val="restart"/>
+          </w:tcPr>
+          <w:p>
+            <w:pPr>
+              <w:spacing w:before="360"/>
+              <w:jc w:val="center"/>
+              <w:rPr>
+                <w:rFonts w:asciiTheme="majorHAnsi" w:hAnsiTheme="majorHAnsi" w:cstheme="majorHAnsi"/>
+              </w:rPr>
+            </w:pPr>
+            <w:r>
+              <w:rPr>
+                <w:rFonts w:asciiTheme="majorHAnsi" w:hAnsiTheme="majorHAnsi" w:cstheme="majorHAnsi"/>
+              </w:rPr>
+              <w:t>UC</w:t>
+            </w:r>
+            <w:r>
+              <w:rPr>
+                <w:rFonts w:asciiTheme="majorHAnsi" w:hAnsiTheme="majorHAnsi" w:cstheme="majorHAnsi"/>
+              </w:rPr>
+              <w:t>15</w:t>
+            </w:r>
+          </w:p>
+        </w:tc>
+        <w:tc>
+          <w:tcPr>
+            <w:tcW w:w="2109" w:type="dxa"/>
+            <w:vMerge w:val="restart"/>
+          </w:tcPr>
+          <w:p>
+            <w:pPr>
+              <w:spacing w:before="360"/>
+              <w:jc w:val="center"/>
+              <w:rPr>
+                <w:rFonts w:asciiTheme="majorHAnsi" w:hAnsiTheme="majorHAnsi" w:cstheme="majorHAnsi"/>
+              </w:rPr>
+            </w:pPr>
+            <w:r>
+              <w:rPr>
+                <w:rFonts w:asciiTheme="majorHAnsi" w:hAnsiTheme="majorHAnsi" w:cstheme="majorHAnsi"/>
+              </w:rPr>
+              <w:t>Manage personal’s information</w:t>
+            </w:r>
+          </w:p>
+        </w:tc>
+        <w:tc>
+          <w:tcPr>
+            <w:tcW w:w="1809" w:type="dxa"/>
+            <w:vMerge w:val="restart"/>
+          </w:tcPr>
+          <w:p>
+            <w:pPr>
+              <w:spacing w:before="360"/>
+              <w:jc w:val="center"/>
+              <w:rPr>
+                <w:rFonts w:asciiTheme="majorHAnsi" w:hAnsiTheme="majorHAnsi" w:cstheme="majorHAnsi"/>
+              </w:rPr>
+            </w:pPr>
+            <w:r>
+              <w:rPr>
+                <w:rFonts w:asciiTheme="majorHAnsi" w:hAnsiTheme="majorHAnsi" w:cstheme="majorHAnsi"/>
+              </w:rPr>
+              <w:t>PI</w:t>
+            </w:r>
+          </w:p>
+        </w:tc>
+        <w:tc>
+          <w:tcPr>
+            <w:tcW w:w="1794" w:type="dxa"/>
+          </w:tcPr>
+          <w:p>
+            <w:pPr>
+              <w:jc w:val="center"/>
+              <w:rPr>
+                <w:rFonts w:asciiTheme="majorHAnsi" w:hAnsiTheme="majorHAnsi" w:cstheme="majorHAnsi"/>
+              </w:rPr>
+            </w:pPr>
+            <w:r>
+              <w:rPr>
+                <w:rFonts w:asciiTheme="majorHAnsi" w:hAnsiTheme="majorHAnsi" w:cstheme="majorHAnsi"/>
+              </w:rPr>
+              <w:t>4</w:t>
+            </w:r>
+            <w:r>
+              <w:rPr>
+                <w:rFonts w:asciiTheme="majorHAnsi" w:hAnsiTheme="majorHAnsi" w:cstheme="majorHAnsi"/>
+              </w:rPr>
+              <w:t>7</w:t>
+            </w:r>
+          </w:p>
+        </w:tc>
+        <w:tc>
+          <w:tcPr>
+            <w:tcW w:w="2998" w:type="dxa"/>
+          </w:tcPr>
+          <w:p>
+            <w:pPr>
+              <w:jc w:val="center"/>
+              <w:rPr>
+                <w:rFonts w:asciiTheme="majorHAnsi" w:hAnsiTheme="majorHAnsi" w:cstheme="majorHAnsi"/>
+              </w:rPr>
+            </w:pPr>
+            <w:r>
+              <w:rPr>
+                <w:rFonts w:asciiTheme="majorHAnsi" w:hAnsiTheme="majorHAnsi" w:cstheme="majorHAnsi"/>
+              </w:rPr>
+              <w:t>Users can view their profiles</w:t>
             </w:r>
           </w:p>
         </w:tc>
@@ -24868,7 +25060,7 @@
               <w:rPr>
                 <w:rFonts w:asciiTheme="majorHAnsi" w:hAnsiTheme="majorHAnsi" w:cstheme="majorHAnsi"/>
               </w:rPr>
-              <w:t>7</w:t>
+              <w:t>8</w:t>
             </w:r>
           </w:p>
         </w:tc>
@@ -24887,7 +25079,177 @@
               <w:rPr>
                 <w:rFonts w:asciiTheme="majorHAnsi" w:hAnsiTheme="majorHAnsi" w:cstheme="majorHAnsi"/>
               </w:rPr>
-              <w:t>Guests cannot access the customer, administrator and moderator pages</w:t>
+              <w:t>Users can update their profile</w:t>
+            </w:r>
+          </w:p>
+        </w:tc>
+      </w:tr>
+      <w:tr>
+        <w:tc>
+          <w:tcPr>
+            <w:tcW w:w="1820" w:type="dxa"/>
+            <w:vMerge/>
+          </w:tcPr>
+          <w:p>
+            <w:pPr>
+              <w:jc w:val="center"/>
+              <w:rPr>
+                <w:rFonts w:asciiTheme="majorHAnsi" w:hAnsiTheme="majorHAnsi" w:cstheme="majorHAnsi"/>
+              </w:rPr>
+            </w:pPr>
+          </w:p>
+        </w:tc>
+        <w:tc>
+          <w:tcPr>
+            <w:tcW w:w="2109" w:type="dxa"/>
+            <w:vMerge/>
+          </w:tcPr>
+          <w:p>
+            <w:pPr>
+              <w:jc w:val="center"/>
+              <w:rPr>
+                <w:rFonts w:asciiTheme="majorHAnsi" w:hAnsiTheme="majorHAnsi" w:cstheme="majorHAnsi"/>
+              </w:rPr>
+            </w:pPr>
+          </w:p>
+        </w:tc>
+        <w:tc>
+          <w:tcPr>
+            <w:tcW w:w="1809" w:type="dxa"/>
+            <w:vMerge/>
+          </w:tcPr>
+          <w:p>
+            <w:pPr>
+              <w:jc w:val="center"/>
+              <w:rPr>
+                <w:rFonts w:asciiTheme="majorHAnsi" w:hAnsiTheme="majorHAnsi" w:cstheme="majorHAnsi"/>
+              </w:rPr>
+            </w:pPr>
+          </w:p>
+        </w:tc>
+        <w:tc>
+          <w:tcPr>
+            <w:tcW w:w="1794" w:type="dxa"/>
+          </w:tcPr>
+          <w:p>
+            <w:pPr>
+              <w:jc w:val="center"/>
+              <w:rPr>
+                <w:rFonts w:asciiTheme="majorHAnsi" w:hAnsiTheme="majorHAnsi" w:cstheme="majorHAnsi"/>
+              </w:rPr>
+            </w:pPr>
+            <w:r>
+              <w:rPr>
+                <w:rFonts w:asciiTheme="majorHAnsi" w:hAnsiTheme="majorHAnsi" w:cstheme="majorHAnsi"/>
+              </w:rPr>
+              <w:t>49</w:t>
+            </w:r>
+          </w:p>
+        </w:tc>
+        <w:tc>
+          <w:tcPr>
+            <w:tcW w:w="2998" w:type="dxa"/>
+          </w:tcPr>
+          <w:p>
+            <w:pPr>
+              <w:jc w:val="center"/>
+              <w:rPr>
+                <w:rFonts w:asciiTheme="majorHAnsi" w:hAnsiTheme="majorHAnsi" w:cstheme="majorHAnsi"/>
+              </w:rPr>
+            </w:pPr>
+            <w:r>
+              <w:rPr>
+                <w:rFonts w:asciiTheme="majorHAnsi" w:hAnsiTheme="majorHAnsi" w:cstheme="majorHAnsi"/>
+              </w:rPr>
+              <w:t>Customers cannot update email address</w:t>
+            </w:r>
+          </w:p>
+        </w:tc>
+      </w:tr>
+      <w:tr>
+        <w:tc>
+          <w:tcPr>
+            <w:tcW w:w="1820" w:type="dxa"/>
+            <w:vMerge/>
+          </w:tcPr>
+          <w:p>
+            <w:pPr>
+              <w:jc w:val="center"/>
+              <w:rPr>
+                <w:rFonts w:asciiTheme="majorHAnsi" w:hAnsiTheme="majorHAnsi" w:cstheme="majorHAnsi"/>
+              </w:rPr>
+            </w:pPr>
+          </w:p>
+        </w:tc>
+        <w:tc>
+          <w:tcPr>
+            <w:tcW w:w="2109" w:type="dxa"/>
+            <w:vMerge/>
+          </w:tcPr>
+          <w:p>
+            <w:pPr>
+              <w:jc w:val="center"/>
+              <w:rPr>
+                <w:rFonts w:asciiTheme="majorHAnsi" w:hAnsiTheme="majorHAnsi" w:cstheme="majorHAnsi"/>
+              </w:rPr>
+            </w:pPr>
+          </w:p>
+        </w:tc>
+        <w:tc>
+          <w:tcPr>
+            <w:tcW w:w="1809" w:type="dxa"/>
+            <w:vMerge/>
+          </w:tcPr>
+          <w:p>
+            <w:pPr>
+              <w:jc w:val="center"/>
+              <w:rPr>
+                <w:rFonts w:asciiTheme="majorHAnsi" w:hAnsiTheme="majorHAnsi" w:cstheme="majorHAnsi"/>
+              </w:rPr>
+            </w:pPr>
+          </w:p>
+        </w:tc>
+        <w:tc>
+          <w:tcPr>
+            <w:tcW w:w="1794" w:type="dxa"/>
+          </w:tcPr>
+          <w:p>
+            <w:pPr>
+              <w:jc w:val="center"/>
+              <w:rPr>
+                <w:rFonts w:asciiTheme="majorHAnsi" w:hAnsiTheme="majorHAnsi" w:cstheme="majorHAnsi"/>
+              </w:rPr>
+            </w:pPr>
+            <w:r>
+              <w:rPr>
+                <w:rFonts w:asciiTheme="majorHAnsi" w:hAnsiTheme="majorHAnsi" w:cstheme="majorHAnsi"/>
+              </w:rPr>
+              <w:t>5</w:t>
+            </w:r>
+            <w:r>
+              <w:rPr>
+                <w:rFonts w:asciiTheme="majorHAnsi" w:hAnsiTheme="majorHAnsi" w:cstheme="majorHAnsi"/>
+              </w:rPr>
+              <w:t>0</w:t>
+            </w:r>
+          </w:p>
+        </w:tc>
+        <w:tc>
+          <w:tcPr>
+            <w:tcW w:w="2998" w:type="dxa"/>
+          </w:tcPr>
+          <w:p>
+            <w:pPr>
+              <w:jc w:val="center"/>
+              <w:rPr>
+                <w:rFonts w:asciiTheme="majorHAnsi" w:hAnsiTheme="majorHAnsi" w:cstheme="majorHAnsi"/>
+              </w:rPr>
+            </w:pPr>
+            <w:r>
+              <w:rPr>
+                <w:rFonts w:asciiTheme="majorHAnsi" w:hAnsiTheme="majorHAnsi" w:cstheme="majorHAnsi"/>
+              </w:rPr>
+              <w:t>Manager cannot update username</w:t>
             </w:r>
           </w:p>
         </w:tc>
@@ -24916,7 +25278,7 @@
               <w:rPr>
                 <w:rFonts w:asciiTheme="majorHAnsi" w:hAnsiTheme="majorHAnsi" w:cstheme="majorHAnsi"/>
               </w:rPr>
-              <w:t>15</w:t>
+              <w:t>16</w:t>
             </w:r>
           </w:p>
         </w:tc>
@@ -24937,7 +25299,7 @@
               <w:rPr>
                 <w:rFonts w:asciiTheme="majorHAnsi" w:hAnsiTheme="majorHAnsi" w:cstheme="majorHAnsi"/>
               </w:rPr>
-              <w:t>Manage personal’s information</w:t>
+              <w:t>Moderate posts</w:t>
             </w:r>
           </w:p>
         </w:tc>
@@ -24958,7 +25320,7 @@
               <w:rPr>
                 <w:rFonts w:asciiTheme="majorHAnsi" w:hAnsiTheme="majorHAnsi" w:cstheme="majorHAnsi"/>
               </w:rPr>
-              <w:t>PI</w:t>
+              <w:t>MP</w:t>
             </w:r>
           </w:p>
         </w:tc>
@@ -24977,7 +25339,13 @@
               <w:rPr>
                 <w:rFonts w:asciiTheme="majorHAnsi" w:hAnsiTheme="majorHAnsi" w:cstheme="majorHAnsi"/>
               </w:rPr>
-              <w:t>48</w:t>
+              <w:t>5</w:t>
+            </w:r>
+            <w:r>
+              <w:rPr>
+                <w:rFonts w:asciiTheme="majorHAnsi" w:hAnsiTheme="majorHAnsi" w:cstheme="majorHAnsi"/>
+              </w:rPr>
+              <w:t>1</w:t>
             </w:r>
           </w:p>
         </w:tc>
@@ -24996,7 +25364,7 @@
               <w:rPr>
                 <w:rFonts w:asciiTheme="majorHAnsi" w:hAnsiTheme="majorHAnsi" w:cstheme="majorHAnsi"/>
               </w:rPr>
-              <w:t>Users can view their profiles</w:t>
+              <w:t>Moderators can view posts that have been approved and need approval</w:t>
             </w:r>
           </w:p>
         </w:tc>
@@ -25059,7 +25427,13 @@
               <w:rPr>
                 <w:rFonts w:asciiTheme="majorHAnsi" w:hAnsiTheme="majorHAnsi" w:cstheme="majorHAnsi"/>
               </w:rPr>
-              <w:t>49</w:t>
+              <w:t>5</w:t>
+            </w:r>
+            <w:r>
+              <w:rPr>
+                <w:rFonts w:asciiTheme="majorHAnsi" w:hAnsiTheme="majorHAnsi" w:cstheme="majorHAnsi"/>
+              </w:rPr>
+              <w:t>2</w:t>
             </w:r>
           </w:p>
         </w:tc>
@@ -25078,7 +25452,7 @@
               <w:rPr>
                 <w:rFonts w:asciiTheme="majorHAnsi" w:hAnsiTheme="majorHAnsi" w:cstheme="majorHAnsi"/>
               </w:rPr>
-              <w:t>Users can update their profile</w:t>
+              <w:t>Moderators can reject a post</w:t>
             </w:r>
           </w:p>
         </w:tc>
@@ -25141,7 +25515,13 @@
               <w:rPr>
                 <w:rFonts w:asciiTheme="majorHAnsi" w:hAnsiTheme="majorHAnsi" w:cstheme="majorHAnsi"/>
               </w:rPr>
-              <w:t>50</w:t>
+              <w:t>5</w:t>
+            </w:r>
+            <w:r>
+              <w:rPr>
+                <w:rFonts w:asciiTheme="majorHAnsi" w:hAnsiTheme="majorHAnsi" w:cstheme="majorHAnsi"/>
+              </w:rPr>
+              <w:t>3</w:t>
             </w:r>
           </w:p>
         </w:tc>
@@ -25160,7 +25540,122 @@
               <w:rPr>
                 <w:rFonts w:asciiTheme="majorHAnsi" w:hAnsiTheme="majorHAnsi" w:cstheme="majorHAnsi"/>
               </w:rPr>
-              <w:t>Customers cannot update email address</w:t>
+              <w:t>Moderators can approve a post</w:t>
+            </w:r>
+          </w:p>
+        </w:tc>
+      </w:tr>
+      <w:tr>
+        <w:tc>
+          <w:tcPr>
+            <w:tcW w:w="1820" w:type="dxa"/>
+            <w:vMerge w:val="restart"/>
+          </w:tcPr>
+          <w:p>
+            <w:pPr>
+              <w:spacing w:before="480"/>
+              <w:jc w:val="center"/>
+              <w:rPr>
+                <w:rFonts w:asciiTheme="majorHAnsi" w:hAnsiTheme="majorHAnsi" w:cstheme="majorHAnsi"/>
+              </w:rPr>
+            </w:pPr>
+            <w:r>
+              <w:rPr>
+                <w:rFonts w:asciiTheme="majorHAnsi" w:hAnsiTheme="majorHAnsi" w:cstheme="majorHAnsi"/>
+              </w:rPr>
+              <w:t>UC</w:t>
+            </w:r>
+            <w:r>
+              <w:rPr>
+                <w:rFonts w:asciiTheme="majorHAnsi" w:hAnsiTheme="majorHAnsi" w:cstheme="majorHAnsi"/>
+              </w:rPr>
+              <w:t>17</w:t>
+            </w:r>
+          </w:p>
+        </w:tc>
+        <w:tc>
+          <w:tcPr>
+            <w:tcW w:w="2109" w:type="dxa"/>
+            <w:vMerge w:val="restart"/>
+          </w:tcPr>
+          <w:p>
+            <w:pPr>
+              <w:spacing w:before="480"/>
+              <w:jc w:val="center"/>
+              <w:rPr>
+                <w:rFonts w:asciiTheme="majorHAnsi" w:hAnsiTheme="majorHAnsi" w:cstheme="majorHAnsi"/>
+              </w:rPr>
+            </w:pPr>
+            <w:r>
+              <w:rPr>
+                <w:rFonts w:asciiTheme="majorHAnsi" w:hAnsiTheme="majorHAnsi" w:cstheme="majorHAnsi"/>
+              </w:rPr>
+              <w:t>Moderate reports</w:t>
+            </w:r>
+          </w:p>
+        </w:tc>
+        <w:tc>
+          <w:tcPr>
+            <w:tcW w:w="1809" w:type="dxa"/>
+            <w:vMerge w:val="restart"/>
+          </w:tcPr>
+          <w:p>
+            <w:pPr>
+              <w:spacing w:before="480"/>
+              <w:jc w:val="center"/>
+              <w:rPr>
+                <w:rFonts w:asciiTheme="majorHAnsi" w:hAnsiTheme="majorHAnsi" w:cstheme="majorHAnsi"/>
+              </w:rPr>
+            </w:pPr>
+            <w:r>
+              <w:rPr>
+                <w:rFonts w:asciiTheme="majorHAnsi" w:hAnsiTheme="majorHAnsi" w:cstheme="majorHAnsi"/>
+              </w:rPr>
+              <w:t>MR</w:t>
+            </w:r>
+          </w:p>
+        </w:tc>
+        <w:tc>
+          <w:tcPr>
+            <w:tcW w:w="1794" w:type="dxa"/>
+          </w:tcPr>
+          <w:p>
+            <w:pPr>
+              <w:jc w:val="center"/>
+              <w:rPr>
+                <w:rFonts w:asciiTheme="majorHAnsi" w:hAnsiTheme="majorHAnsi" w:cstheme="majorHAnsi"/>
+              </w:rPr>
+            </w:pPr>
+            <w:r>
+              <w:rPr>
+                <w:rFonts w:asciiTheme="majorHAnsi" w:hAnsiTheme="majorHAnsi" w:cstheme="majorHAnsi"/>
+              </w:rPr>
+              <w:t>5</w:t>
+            </w:r>
+            <w:r>
+              <w:rPr>
+                <w:rFonts w:asciiTheme="majorHAnsi" w:hAnsiTheme="majorHAnsi" w:cstheme="majorHAnsi"/>
+              </w:rPr>
+              <w:t>4</w:t>
+            </w:r>
+          </w:p>
+        </w:tc>
+        <w:tc>
+          <w:tcPr>
+            <w:tcW w:w="2998" w:type="dxa"/>
+          </w:tcPr>
+          <w:p>
+            <w:pPr>
+              <w:jc w:val="center"/>
+              <w:rPr>
+                <w:rFonts w:asciiTheme="majorHAnsi" w:hAnsiTheme="majorHAnsi" w:cstheme="majorHAnsi"/>
+              </w:rPr>
+            </w:pPr>
+            <w:r>
+              <w:rPr>
+                <w:rFonts w:asciiTheme="majorHAnsi" w:hAnsiTheme="majorHAnsi" w:cstheme="majorHAnsi"/>
+              </w:rPr>
+              <w:t>Moderators can view reports have been approved and need approval</w:t>
             </w:r>
           </w:p>
         </w:tc>
@@ -25229,7 +25724,7 @@
               <w:rPr>
                 <w:rFonts w:asciiTheme="majorHAnsi" w:hAnsiTheme="majorHAnsi" w:cstheme="majorHAnsi"/>
               </w:rPr>
-              <w:t>1</w:t>
+              <w:t>5</w:t>
             </w:r>
           </w:p>
         </w:tc>
@@ -25248,7 +25743,95 @@
               <w:rPr>
                 <w:rFonts w:asciiTheme="majorHAnsi" w:hAnsiTheme="majorHAnsi" w:cstheme="majorHAnsi"/>
               </w:rPr>
-              <w:t>Manager cannot update username</w:t>
+              <w:t>Moderators can reject a report</w:t>
+            </w:r>
+          </w:p>
+        </w:tc>
+      </w:tr>
+      <w:tr>
+        <w:tc>
+          <w:tcPr>
+            <w:tcW w:w="1820" w:type="dxa"/>
+            <w:vMerge/>
+          </w:tcPr>
+          <w:p>
+            <w:pPr>
+              <w:jc w:val="center"/>
+              <w:rPr>
+                <w:rFonts w:asciiTheme="majorHAnsi" w:hAnsiTheme="majorHAnsi" w:cstheme="majorHAnsi"/>
+              </w:rPr>
+            </w:pPr>
+          </w:p>
+        </w:tc>
+        <w:tc>
+          <w:tcPr>
+            <w:tcW w:w="2109" w:type="dxa"/>
+            <w:vMerge/>
+          </w:tcPr>
+          <w:p>
+            <w:pPr>
+              <w:jc w:val="center"/>
+              <w:rPr>
+                <w:rFonts w:asciiTheme="majorHAnsi" w:hAnsiTheme="majorHAnsi" w:cstheme="majorHAnsi"/>
+              </w:rPr>
+            </w:pPr>
+          </w:p>
+        </w:tc>
+        <w:tc>
+          <w:tcPr>
+            <w:tcW w:w="1809" w:type="dxa"/>
+            <w:vMerge/>
+          </w:tcPr>
+          <w:p>
+            <w:pPr>
+              <w:jc w:val="center"/>
+              <w:rPr>
+                <w:rFonts w:asciiTheme="majorHAnsi" w:hAnsiTheme="majorHAnsi" w:cstheme="majorHAnsi"/>
+              </w:rPr>
+            </w:pPr>
+          </w:p>
+        </w:tc>
+        <w:tc>
+          <w:tcPr>
+            <w:tcW w:w="1794" w:type="dxa"/>
+          </w:tcPr>
+          <w:p>
+            <w:pPr>
+              <w:jc w:val="center"/>
+              <w:rPr>
+                <w:rFonts w:asciiTheme="majorHAnsi" w:hAnsiTheme="majorHAnsi" w:cstheme="majorHAnsi"/>
+              </w:rPr>
+            </w:pPr>
+            <w:r>
+              <w:rPr>
+                <w:rFonts w:asciiTheme="majorHAnsi" w:hAnsiTheme="majorHAnsi" w:cstheme="majorHAnsi"/>
+              </w:rPr>
+              <w:t>5</w:t>
+            </w:r>
+            <w:r>
+              <w:rPr>
+                <w:rFonts w:asciiTheme="majorHAnsi" w:hAnsiTheme="majorHAnsi" w:cstheme="majorHAnsi"/>
+              </w:rPr>
+              <w:t>6</w:t>
+            </w:r>
+          </w:p>
+        </w:tc>
+        <w:tc>
+          <w:tcPr>
+            <w:tcW w:w="2998" w:type="dxa"/>
+          </w:tcPr>
+          <w:p>
+            <w:pPr>
+              <w:jc w:val="center"/>
+              <w:rPr>
+                <w:rFonts w:asciiTheme="majorHAnsi" w:hAnsiTheme="majorHAnsi" w:cstheme="majorHAnsi"/>
+              </w:rPr>
+            </w:pPr>
+            <w:r>
+              <w:rPr>
+                <w:rFonts w:asciiTheme="majorHAnsi" w:hAnsiTheme="majorHAnsi" w:cstheme="majorHAnsi"/>
+              </w:rPr>
+              <w:t>Moderators can approve ( send to admin ) a post</w:t>
             </w:r>
           </w:p>
         </w:tc>
@@ -25277,7 +25860,7 @@
               <w:rPr>
                 <w:rFonts w:asciiTheme="majorHAnsi" w:hAnsiTheme="majorHAnsi" w:cstheme="majorHAnsi"/>
               </w:rPr>
-              <w:t>16</w:t>
+              <w:t>18</w:t>
             </w:r>
           </w:p>
         </w:tc>
@@ -25298,7 +25881,7 @@
               <w:rPr>
                 <w:rFonts w:asciiTheme="majorHAnsi" w:hAnsiTheme="majorHAnsi" w:cstheme="majorHAnsi"/>
               </w:rPr>
-              <w:t>Moderate posts</w:t>
+              <w:t>Manage user accounts</w:t>
             </w:r>
           </w:p>
         </w:tc>
@@ -25319,7 +25902,7 @@
               <w:rPr>
                 <w:rFonts w:asciiTheme="majorHAnsi" w:hAnsiTheme="majorHAnsi" w:cstheme="majorHAnsi"/>
               </w:rPr>
-              <w:t>MP</w:t>
+              <w:t>UA</w:t>
             </w:r>
           </w:p>
         </w:tc>
@@ -25344,7 +25927,7 @@
               <w:rPr>
                 <w:rFonts w:asciiTheme="majorHAnsi" w:hAnsiTheme="majorHAnsi" w:cstheme="majorHAnsi"/>
               </w:rPr>
-              <w:t>2</w:t>
+              <w:t>7</w:t>
             </w:r>
           </w:p>
         </w:tc>
@@ -25363,7 +25946,7 @@
               <w:rPr>
                 <w:rFonts w:asciiTheme="majorHAnsi" w:hAnsiTheme="majorHAnsi" w:cstheme="majorHAnsi"/>
               </w:rPr>
-              <w:t>Moderators can view posts that have been approved and need approval</w:t>
+              <w:t>Administrator can create moderator accounts</w:t>
             </w:r>
           </w:p>
         </w:tc>
@@ -25426,13 +26009,7 @@
               <w:rPr>
                 <w:rFonts w:asciiTheme="majorHAnsi" w:hAnsiTheme="majorHAnsi" w:cstheme="majorHAnsi"/>
               </w:rPr>
-              <w:t>5</w:t>
-            </w:r>
-            <w:r>
-              <w:rPr>
-                <w:rFonts w:asciiTheme="majorHAnsi" w:hAnsiTheme="majorHAnsi" w:cstheme="majorHAnsi"/>
-              </w:rPr>
-              <w:t>3</w:t>
+              <w:t>58</w:t>
             </w:r>
           </w:p>
         </w:tc>
@@ -25451,7 +26028,7 @@
               <w:rPr>
                 <w:rFonts w:asciiTheme="majorHAnsi" w:hAnsiTheme="majorHAnsi" w:cstheme="majorHAnsi"/>
               </w:rPr>
-              <w:t>Moderators can reject a post</w:t>
+              <w:t>Check that the username of the moderator account already exists</w:t>
             </w:r>
           </w:p>
         </w:tc>
@@ -25514,584 +26091,7 @@
               <w:rPr>
                 <w:rFonts w:asciiTheme="majorHAnsi" w:hAnsiTheme="majorHAnsi" w:cstheme="majorHAnsi"/>
               </w:rPr>
-              <w:t>5</w:t>
-            </w:r>
-            <w:r>
-              <w:rPr>
-                <w:rFonts w:asciiTheme="majorHAnsi" w:hAnsiTheme="majorHAnsi" w:cstheme="majorHAnsi"/>
-              </w:rPr>
-              <w:t>4</w:t>
-            </w:r>
-          </w:p>
-        </w:tc>
-        <w:tc>
-          <w:tcPr>
-            <w:tcW w:w="2998" w:type="dxa"/>
-          </w:tcPr>
-          <w:p>
-            <w:pPr>
-              <w:jc w:val="center"/>
-              <w:rPr>
-                <w:rFonts w:asciiTheme="majorHAnsi" w:hAnsiTheme="majorHAnsi" w:cstheme="majorHAnsi"/>
-              </w:rPr>
-            </w:pPr>
-            <w:r>
-              <w:rPr>
-                <w:rFonts w:asciiTheme="majorHAnsi" w:hAnsiTheme="majorHAnsi" w:cstheme="majorHAnsi"/>
-              </w:rPr>
-              <w:t>Moderators can approve a post</w:t>
-            </w:r>
-          </w:p>
-        </w:tc>
-      </w:tr>
-      <w:tr>
-        <w:tc>
-          <w:tcPr>
-            <w:tcW w:w="1820" w:type="dxa"/>
-            <w:vMerge w:val="restart"/>
-          </w:tcPr>
-          <w:p>
-            <w:pPr>
-              <w:spacing w:before="480"/>
-              <w:jc w:val="center"/>
-              <w:rPr>
-                <w:rFonts w:asciiTheme="majorHAnsi" w:hAnsiTheme="majorHAnsi" w:cstheme="majorHAnsi"/>
-              </w:rPr>
-            </w:pPr>
-            <w:r>
-              <w:rPr>
-                <w:rFonts w:asciiTheme="majorHAnsi" w:hAnsiTheme="majorHAnsi" w:cstheme="majorHAnsi"/>
-              </w:rPr>
-              <w:t>UC</w:t>
-            </w:r>
-            <w:r>
-              <w:rPr>
-                <w:rFonts w:asciiTheme="majorHAnsi" w:hAnsiTheme="majorHAnsi" w:cstheme="majorHAnsi"/>
-              </w:rPr>
-              <w:t>17</w:t>
-            </w:r>
-          </w:p>
-        </w:tc>
-        <w:tc>
-          <w:tcPr>
-            <w:tcW w:w="2109" w:type="dxa"/>
-            <w:vMerge w:val="restart"/>
-          </w:tcPr>
-          <w:p>
-            <w:pPr>
-              <w:spacing w:before="480"/>
-              <w:jc w:val="center"/>
-              <w:rPr>
-                <w:rFonts w:asciiTheme="majorHAnsi" w:hAnsiTheme="majorHAnsi" w:cstheme="majorHAnsi"/>
-              </w:rPr>
-            </w:pPr>
-            <w:r>
-              <w:rPr>
-                <w:rFonts w:asciiTheme="majorHAnsi" w:hAnsiTheme="majorHAnsi" w:cstheme="majorHAnsi"/>
-              </w:rPr>
-              <w:t>Moderate reports</w:t>
-            </w:r>
-          </w:p>
-        </w:tc>
-        <w:tc>
-          <w:tcPr>
-            <w:tcW w:w="1809" w:type="dxa"/>
-            <w:vMerge w:val="restart"/>
-          </w:tcPr>
-          <w:p>
-            <w:pPr>
-              <w:spacing w:before="480"/>
-              <w:jc w:val="center"/>
-              <w:rPr>
-                <w:rFonts w:asciiTheme="majorHAnsi" w:hAnsiTheme="majorHAnsi" w:cstheme="majorHAnsi"/>
-              </w:rPr>
-            </w:pPr>
-            <w:r>
-              <w:rPr>
-                <w:rFonts w:asciiTheme="majorHAnsi" w:hAnsiTheme="majorHAnsi" w:cstheme="majorHAnsi"/>
-              </w:rPr>
-              <w:t>MR</w:t>
-            </w:r>
-          </w:p>
-        </w:tc>
-        <w:tc>
-          <w:tcPr>
-            <w:tcW w:w="1794" w:type="dxa"/>
-          </w:tcPr>
-          <w:p>
-            <w:pPr>
-              <w:jc w:val="center"/>
-              <w:rPr>
-                <w:rFonts w:asciiTheme="majorHAnsi" w:hAnsiTheme="majorHAnsi" w:cstheme="majorHAnsi"/>
-              </w:rPr>
-            </w:pPr>
-            <w:r>
-              <w:rPr>
-                <w:rFonts w:asciiTheme="majorHAnsi" w:hAnsiTheme="majorHAnsi" w:cstheme="majorHAnsi"/>
-              </w:rPr>
-              <w:t>5</w:t>
-            </w:r>
-            <w:r>
-              <w:rPr>
-                <w:rFonts w:asciiTheme="majorHAnsi" w:hAnsiTheme="majorHAnsi" w:cstheme="majorHAnsi"/>
-              </w:rPr>
-              <w:t>5</w:t>
-            </w:r>
-          </w:p>
-        </w:tc>
-        <w:tc>
-          <w:tcPr>
-            <w:tcW w:w="2998" w:type="dxa"/>
-          </w:tcPr>
-          <w:p>
-            <w:pPr>
-              <w:jc w:val="center"/>
-              <w:rPr>
-                <w:rFonts w:asciiTheme="majorHAnsi" w:hAnsiTheme="majorHAnsi" w:cstheme="majorHAnsi"/>
-              </w:rPr>
-            </w:pPr>
-            <w:r>
-              <w:rPr>
-                <w:rFonts w:asciiTheme="majorHAnsi" w:hAnsiTheme="majorHAnsi" w:cstheme="majorHAnsi"/>
-              </w:rPr>
-              <w:t>Moderators can view reports have been approved and need approval</w:t>
-            </w:r>
-          </w:p>
-        </w:tc>
-      </w:tr>
-      <w:tr>
-        <w:tc>
-          <w:tcPr>
-            <w:tcW w:w="1820" w:type="dxa"/>
-            <w:vMerge/>
-          </w:tcPr>
-          <w:p>
-            <w:pPr>
-              <w:jc w:val="center"/>
-              <w:rPr>
-                <w:rFonts w:asciiTheme="majorHAnsi" w:hAnsiTheme="majorHAnsi" w:cstheme="majorHAnsi"/>
-              </w:rPr>
-            </w:pPr>
-          </w:p>
-        </w:tc>
-        <w:tc>
-          <w:tcPr>
-            <w:tcW w:w="2109" w:type="dxa"/>
-            <w:vMerge/>
-          </w:tcPr>
-          <w:p>
-            <w:pPr>
-              <w:jc w:val="center"/>
-              <w:rPr>
-                <w:rFonts w:asciiTheme="majorHAnsi" w:hAnsiTheme="majorHAnsi" w:cstheme="majorHAnsi"/>
-              </w:rPr>
-            </w:pPr>
-          </w:p>
-        </w:tc>
-        <w:tc>
-          <w:tcPr>
-            <w:tcW w:w="1809" w:type="dxa"/>
-            <w:vMerge/>
-          </w:tcPr>
-          <w:p>
-            <w:pPr>
-              <w:jc w:val="center"/>
-              <w:rPr>
-                <w:rFonts w:asciiTheme="majorHAnsi" w:hAnsiTheme="majorHAnsi" w:cstheme="majorHAnsi"/>
-              </w:rPr>
-            </w:pPr>
-          </w:p>
-        </w:tc>
-        <w:tc>
-          <w:tcPr>
-            <w:tcW w:w="1794" w:type="dxa"/>
-          </w:tcPr>
-          <w:p>
-            <w:pPr>
-              <w:jc w:val="center"/>
-              <w:rPr>
-                <w:rFonts w:asciiTheme="majorHAnsi" w:hAnsiTheme="majorHAnsi" w:cstheme="majorHAnsi"/>
-              </w:rPr>
-            </w:pPr>
-            <w:r>
-              <w:rPr>
-                <w:rFonts w:asciiTheme="majorHAnsi" w:hAnsiTheme="majorHAnsi" w:cstheme="majorHAnsi"/>
-              </w:rPr>
-              <w:t>5</w:t>
-            </w:r>
-            <w:r>
-              <w:rPr>
-                <w:rFonts w:asciiTheme="majorHAnsi" w:hAnsiTheme="majorHAnsi" w:cstheme="majorHAnsi"/>
-              </w:rPr>
-              <w:t>6</w:t>
-            </w:r>
-          </w:p>
-        </w:tc>
-        <w:tc>
-          <w:tcPr>
-            <w:tcW w:w="2998" w:type="dxa"/>
-          </w:tcPr>
-          <w:p>
-            <w:pPr>
-              <w:jc w:val="center"/>
-              <w:rPr>
-                <w:rFonts w:asciiTheme="majorHAnsi" w:hAnsiTheme="majorHAnsi" w:cstheme="majorHAnsi"/>
-              </w:rPr>
-            </w:pPr>
-            <w:r>
-              <w:rPr>
-                <w:rFonts w:asciiTheme="majorHAnsi" w:hAnsiTheme="majorHAnsi" w:cstheme="majorHAnsi"/>
-              </w:rPr>
-              <w:t>Moderators can reject a report</w:t>
-            </w:r>
-          </w:p>
-        </w:tc>
-      </w:tr>
-      <w:tr>
-        <w:tc>
-          <w:tcPr>
-            <w:tcW w:w="1820" w:type="dxa"/>
-            <w:vMerge/>
-          </w:tcPr>
-          <w:p>
-            <w:pPr>
-              <w:jc w:val="center"/>
-              <w:rPr>
-                <w:rFonts w:asciiTheme="majorHAnsi" w:hAnsiTheme="majorHAnsi" w:cstheme="majorHAnsi"/>
-              </w:rPr>
-            </w:pPr>
-          </w:p>
-        </w:tc>
-        <w:tc>
-          <w:tcPr>
-            <w:tcW w:w="2109" w:type="dxa"/>
-            <w:vMerge/>
-          </w:tcPr>
-          <w:p>
-            <w:pPr>
-              <w:jc w:val="center"/>
-              <w:rPr>
-                <w:rFonts w:asciiTheme="majorHAnsi" w:hAnsiTheme="majorHAnsi" w:cstheme="majorHAnsi"/>
-              </w:rPr>
-            </w:pPr>
-          </w:p>
-        </w:tc>
-        <w:tc>
-          <w:tcPr>
-            <w:tcW w:w="1809" w:type="dxa"/>
-            <w:vMerge/>
-          </w:tcPr>
-          <w:p>
-            <w:pPr>
-              <w:jc w:val="center"/>
-              <w:rPr>
-                <w:rFonts w:asciiTheme="majorHAnsi" w:hAnsiTheme="majorHAnsi" w:cstheme="majorHAnsi"/>
-              </w:rPr>
-            </w:pPr>
-          </w:p>
-        </w:tc>
-        <w:tc>
-          <w:tcPr>
-            <w:tcW w:w="1794" w:type="dxa"/>
-          </w:tcPr>
-          <w:p>
-            <w:pPr>
-              <w:jc w:val="center"/>
-              <w:rPr>
-                <w:rFonts w:asciiTheme="majorHAnsi" w:hAnsiTheme="majorHAnsi" w:cstheme="majorHAnsi"/>
-              </w:rPr>
-            </w:pPr>
-            <w:r>
-              <w:rPr>
-                <w:rFonts w:asciiTheme="majorHAnsi" w:hAnsiTheme="majorHAnsi" w:cstheme="majorHAnsi"/>
-              </w:rPr>
-              <w:t>5</w:t>
-            </w:r>
-            <w:r>
-              <w:rPr>
-                <w:rFonts w:asciiTheme="majorHAnsi" w:hAnsiTheme="majorHAnsi" w:cstheme="majorHAnsi"/>
-              </w:rPr>
-              <w:t>7</w:t>
-            </w:r>
-          </w:p>
-        </w:tc>
-        <w:tc>
-          <w:tcPr>
-            <w:tcW w:w="2998" w:type="dxa"/>
-          </w:tcPr>
-          <w:p>
-            <w:pPr>
-              <w:jc w:val="center"/>
-              <w:rPr>
-                <w:rFonts w:asciiTheme="majorHAnsi" w:hAnsiTheme="majorHAnsi" w:cstheme="majorHAnsi"/>
-              </w:rPr>
-            </w:pPr>
-            <w:r>
-              <w:rPr>
-                <w:rFonts w:asciiTheme="majorHAnsi" w:hAnsiTheme="majorHAnsi" w:cstheme="majorHAnsi"/>
-              </w:rPr>
-              <w:t>Moderators can approve ( send to admin ) a post</w:t>
-            </w:r>
-          </w:p>
-        </w:tc>
-      </w:tr>
-      <w:tr>
-        <w:tc>
-          <w:tcPr>
-            <w:tcW w:w="1820" w:type="dxa"/>
-            <w:vMerge w:val="restart"/>
-          </w:tcPr>
-          <w:p>
-            <w:pPr>
-              <w:spacing w:before="360"/>
-              <w:jc w:val="center"/>
-              <w:rPr>
-                <w:rFonts w:asciiTheme="majorHAnsi" w:hAnsiTheme="majorHAnsi" w:cstheme="majorHAnsi"/>
-              </w:rPr>
-            </w:pPr>
-            <w:r>
-              <w:rPr>
-                <w:rFonts w:asciiTheme="majorHAnsi" w:hAnsiTheme="majorHAnsi" w:cstheme="majorHAnsi"/>
-              </w:rPr>
-              <w:lastRenderedPageBreak/>
-              <w:t>UC</w:t>
-            </w:r>
-            <w:r>
-              <w:rPr>
-                <w:rFonts w:asciiTheme="majorHAnsi" w:hAnsiTheme="majorHAnsi" w:cstheme="majorHAnsi"/>
-              </w:rPr>
-              <w:t>18</w:t>
-            </w:r>
-          </w:p>
-        </w:tc>
-        <w:tc>
-          <w:tcPr>
-            <w:tcW w:w="2109" w:type="dxa"/>
-            <w:vMerge w:val="restart"/>
-          </w:tcPr>
-          <w:p>
-            <w:pPr>
-              <w:spacing w:before="360"/>
-              <w:jc w:val="center"/>
-              <w:rPr>
-                <w:rFonts w:asciiTheme="majorHAnsi" w:hAnsiTheme="majorHAnsi" w:cstheme="majorHAnsi"/>
-              </w:rPr>
-            </w:pPr>
-            <w:r>
-              <w:rPr>
-                <w:rFonts w:asciiTheme="majorHAnsi" w:hAnsiTheme="majorHAnsi" w:cstheme="majorHAnsi"/>
-              </w:rPr>
-              <w:t>Manage user accounts</w:t>
-            </w:r>
-          </w:p>
-        </w:tc>
-        <w:tc>
-          <w:tcPr>
-            <w:tcW w:w="1809" w:type="dxa"/>
-            <w:vMerge w:val="restart"/>
-          </w:tcPr>
-          <w:p>
-            <w:pPr>
-              <w:spacing w:before="360"/>
-              <w:jc w:val="center"/>
-              <w:rPr>
-                <w:rFonts w:asciiTheme="majorHAnsi" w:hAnsiTheme="majorHAnsi" w:cstheme="majorHAnsi"/>
-              </w:rPr>
-            </w:pPr>
-            <w:r>
-              <w:rPr>
-                <w:rFonts w:asciiTheme="majorHAnsi" w:hAnsiTheme="majorHAnsi" w:cstheme="majorHAnsi"/>
-              </w:rPr>
-              <w:t>UA</w:t>
-            </w:r>
-          </w:p>
-        </w:tc>
-        <w:tc>
-          <w:tcPr>
-            <w:tcW w:w="1794" w:type="dxa"/>
-          </w:tcPr>
-          <w:p>
-            <w:pPr>
-              <w:jc w:val="center"/>
-              <w:rPr>
-                <w:rFonts w:asciiTheme="majorHAnsi" w:hAnsiTheme="majorHAnsi" w:cstheme="majorHAnsi"/>
-              </w:rPr>
-            </w:pPr>
-            <w:r>
-              <w:rPr>
-                <w:rFonts w:asciiTheme="majorHAnsi" w:hAnsiTheme="majorHAnsi" w:cstheme="majorHAnsi"/>
-              </w:rPr>
-              <w:t>58</w:t>
-            </w:r>
-          </w:p>
-        </w:tc>
-        <w:tc>
-          <w:tcPr>
-            <w:tcW w:w="2998" w:type="dxa"/>
-          </w:tcPr>
-          <w:p>
-            <w:pPr>
-              <w:jc w:val="center"/>
-              <w:rPr>
-                <w:rFonts w:asciiTheme="majorHAnsi" w:hAnsiTheme="majorHAnsi" w:cstheme="majorHAnsi"/>
-              </w:rPr>
-            </w:pPr>
-            <w:r>
-              <w:rPr>
-                <w:rFonts w:asciiTheme="majorHAnsi" w:hAnsiTheme="majorHAnsi" w:cstheme="majorHAnsi"/>
-              </w:rPr>
-              <w:t>Administrator can create moderator accounts</w:t>
-            </w:r>
-          </w:p>
-        </w:tc>
-      </w:tr>
-      <w:tr>
-        <w:tc>
-          <w:tcPr>
-            <w:tcW w:w="1820" w:type="dxa"/>
-            <w:vMerge/>
-          </w:tcPr>
-          <w:p>
-            <w:pPr>
-              <w:jc w:val="center"/>
-              <w:rPr>
-                <w:rFonts w:asciiTheme="majorHAnsi" w:hAnsiTheme="majorHAnsi" w:cstheme="majorHAnsi"/>
-              </w:rPr>
-            </w:pPr>
-          </w:p>
-        </w:tc>
-        <w:tc>
-          <w:tcPr>
-            <w:tcW w:w="2109" w:type="dxa"/>
-            <w:vMerge/>
-          </w:tcPr>
-          <w:p>
-            <w:pPr>
-              <w:jc w:val="center"/>
-              <w:rPr>
-                <w:rFonts w:asciiTheme="majorHAnsi" w:hAnsiTheme="majorHAnsi" w:cstheme="majorHAnsi"/>
-              </w:rPr>
-            </w:pPr>
-          </w:p>
-        </w:tc>
-        <w:tc>
-          <w:tcPr>
-            <w:tcW w:w="1809" w:type="dxa"/>
-            <w:vMerge/>
-          </w:tcPr>
-          <w:p>
-            <w:pPr>
-              <w:jc w:val="center"/>
-              <w:rPr>
-                <w:rFonts w:asciiTheme="majorHAnsi" w:hAnsiTheme="majorHAnsi" w:cstheme="majorHAnsi"/>
-              </w:rPr>
-            </w:pPr>
-          </w:p>
-        </w:tc>
-        <w:tc>
-          <w:tcPr>
-            <w:tcW w:w="1794" w:type="dxa"/>
-          </w:tcPr>
-          <w:p>
-            <w:pPr>
-              <w:jc w:val="center"/>
-              <w:rPr>
-                <w:rFonts w:asciiTheme="majorHAnsi" w:hAnsiTheme="majorHAnsi" w:cstheme="majorHAnsi"/>
-              </w:rPr>
-            </w:pPr>
-            <w:r>
-              <w:rPr>
-                <w:rFonts w:asciiTheme="majorHAnsi" w:hAnsiTheme="majorHAnsi" w:cstheme="majorHAnsi"/>
-              </w:rPr>
               <w:t>59</w:t>
-            </w:r>
-          </w:p>
-        </w:tc>
-        <w:tc>
-          <w:tcPr>
-            <w:tcW w:w="2998" w:type="dxa"/>
-          </w:tcPr>
-          <w:p>
-            <w:pPr>
-              <w:jc w:val="center"/>
-              <w:rPr>
-                <w:rFonts w:asciiTheme="majorHAnsi" w:hAnsiTheme="majorHAnsi" w:cstheme="majorHAnsi"/>
-              </w:rPr>
-            </w:pPr>
-            <w:r>
-              <w:rPr>
-                <w:rFonts w:asciiTheme="majorHAnsi" w:hAnsiTheme="majorHAnsi" w:cstheme="majorHAnsi"/>
-              </w:rPr>
-              <w:t>Check that the username of the moderator account already exists</w:t>
-            </w:r>
-          </w:p>
-        </w:tc>
-      </w:tr>
-      <w:tr>
-        <w:tc>
-          <w:tcPr>
-            <w:tcW w:w="1820" w:type="dxa"/>
-            <w:vMerge/>
-          </w:tcPr>
-          <w:p>
-            <w:pPr>
-              <w:jc w:val="center"/>
-              <w:rPr>
-                <w:rFonts w:asciiTheme="majorHAnsi" w:hAnsiTheme="majorHAnsi" w:cstheme="majorHAnsi"/>
-              </w:rPr>
-            </w:pPr>
-          </w:p>
-        </w:tc>
-        <w:tc>
-          <w:tcPr>
-            <w:tcW w:w="2109" w:type="dxa"/>
-            <w:vMerge/>
-          </w:tcPr>
-          <w:p>
-            <w:pPr>
-              <w:jc w:val="center"/>
-              <w:rPr>
-                <w:rFonts w:asciiTheme="majorHAnsi" w:hAnsiTheme="majorHAnsi" w:cstheme="majorHAnsi"/>
-              </w:rPr>
-            </w:pPr>
-          </w:p>
-        </w:tc>
-        <w:tc>
-          <w:tcPr>
-            <w:tcW w:w="1809" w:type="dxa"/>
-            <w:vMerge/>
-          </w:tcPr>
-          <w:p>
-            <w:pPr>
-              <w:jc w:val="center"/>
-              <w:rPr>
-                <w:rFonts w:asciiTheme="majorHAnsi" w:hAnsiTheme="majorHAnsi" w:cstheme="majorHAnsi"/>
-              </w:rPr>
-            </w:pPr>
-          </w:p>
-        </w:tc>
-        <w:tc>
-          <w:tcPr>
-            <w:tcW w:w="1794" w:type="dxa"/>
-          </w:tcPr>
-          <w:p>
-            <w:pPr>
-              <w:jc w:val="center"/>
-              <w:rPr>
-                <w:rFonts w:asciiTheme="majorHAnsi" w:hAnsiTheme="majorHAnsi" w:cstheme="majorHAnsi"/>
-              </w:rPr>
-            </w:pPr>
-            <w:r>
-              <w:rPr>
-                <w:rFonts w:asciiTheme="majorHAnsi" w:hAnsiTheme="majorHAnsi" w:cstheme="majorHAnsi"/>
-              </w:rPr>
-              <w:t>6</w:t>
-            </w:r>
-            <w:r>
-              <w:rPr>
-                <w:rFonts w:asciiTheme="majorHAnsi" w:hAnsiTheme="majorHAnsi" w:cstheme="majorHAnsi"/>
-              </w:rPr>
-              <w:t>0</w:t>
             </w:r>
           </w:p>
         </w:tc>
@@ -30006,6 +30006,7 @@
   <w:style w:type="character" w:default="1" w:styleId="DefaultParagraphFont">
     <w:name w:val="Default Paragraph Font"/>
     <w:uiPriority w:val="1"/>
+    <w:semiHidden/>
     <w:unhideWhenUsed/>
   </w:style>
   <w:style w:type="table" w:default="1" w:styleId="TableNormal">

</xml_diff>